<commit_message>
Finalizado trabalho de big data
</commit_message>
<xml_diff>
--- a/Big Data/Trabalho Big Data/Caderno de Resolucao de Atividade Pratica de Big Data.docx
+++ b/Big Data/Trabalho Big Data/Caderno de Resolucao de Atividade Pratica de Big Data.docx
@@ -1,6 +1,6 @@
 
 <file path=word/document.xml><?xml version="1.0" encoding="utf-8"?>
-<w:document xmlns:wpc="http://schemas.microsoft.com/office/word/2010/wordprocessingCanvas" xmlns:cx="http://schemas.microsoft.com/office/drawing/2014/chartex" xmlns:cx1="http://schemas.microsoft.com/office/drawing/2015/9/8/chartex" xmlns:cx2="http://schemas.microsoft.com/office/drawing/2015/10/21/chartex" xmlns:cx3="http://schemas.microsoft.com/office/drawing/2016/5/9/chartex" xmlns:cx4="http://schemas.microsoft.com/office/drawing/2016/5/10/chartex" xmlns:cx5="http://schemas.microsoft.com/office/drawing/2016/5/11/chartex" xmlns:cx6="http://schemas.microsoft.com/office/drawing/2016/5/12/chartex" xmlns:cx7="http://schemas.microsoft.com/office/drawing/2016/5/13/chartex" xmlns:cx8="http://schemas.microsoft.com/office/drawing/2016/5/14/chartex" xmlns:mc="http://schemas.openxmlformats.org/markup-compatibility/2006" xmlns:aink="http://schemas.microsoft.com/office/drawing/2016/ink" xmlns:am3d="http://schemas.microsoft.com/office/drawing/2017/model3d" xmlns:o="urn:schemas-microsoft-com:office:office" xmlns:oel="http://schemas.microsoft.com/office/2019/extlst" xmlns:r="http://schemas.openxmlformats.org/officeDocument/2006/relationships" xmlns:m="http://schemas.openxmlformats.org/officeDocument/2006/math" xmlns:v="urn:schemas-microsoft-com:vml" xmlns:wp14="http://schemas.microsoft.com/office/word/2010/wordprocessingDrawing" xmlns:wp="http://schemas.openxmlformats.org/drawingml/2006/wordprocessingDrawing" xmlns:w10="urn:schemas-microsoft-com:office:word" xmlns:w="http://schemas.openxmlformats.org/wordprocessingml/2006/main" xmlns:w14="http://schemas.microsoft.com/office/word/2010/wordml" xmlns:w15="http://schemas.microsoft.com/office/word/2012/wordml" xmlns:w16cex="http://schemas.microsoft.com/office/word/2018/wordml/cex" xmlns:w16cid="http://schemas.microsoft.com/office/word/2016/wordml/cid" xmlns:w16="http://schemas.microsoft.com/office/word/2018/wordml" xmlns:w16du="http://schemas.microsoft.com/office/word/2023/wordml/word16du" xmlns:w16sdtdh="http://schemas.microsoft.com/office/word/2020/wordml/sdtdatahash" xmlns:w16se="http://schemas.microsoft.com/office/word/2015/wordml/symex" xmlns:wpg="http://schemas.microsoft.com/office/word/2010/wordprocessingGroup" xmlns:wpi="http://schemas.microsoft.com/office/word/2010/wordprocessingInk" xmlns:wne="http://schemas.microsoft.com/office/word/2006/wordml" xmlns:wps="http://schemas.microsoft.com/office/word/2010/wordprocessingShape" mc:Ignorable="w14 w15 w16se w16cid w16 w16cex w16sdtdh w16du wp14">
+<w:document xmlns:wpc="http://schemas.microsoft.com/office/word/2010/wordprocessingCanvas" xmlns:cx="http://schemas.microsoft.com/office/drawing/2014/chartex" xmlns:cx1="http://schemas.microsoft.com/office/drawing/2015/9/8/chartex" xmlns:cx2="http://schemas.microsoft.com/office/drawing/2015/10/21/chartex" xmlns:cx3="http://schemas.microsoft.com/office/drawing/2016/5/9/chartex" xmlns:cx4="http://schemas.microsoft.com/office/drawing/2016/5/10/chartex" xmlns:cx5="http://schemas.microsoft.com/office/drawing/2016/5/11/chartex" xmlns:cx6="http://schemas.microsoft.com/office/drawing/2016/5/12/chartex" xmlns:cx7="http://schemas.microsoft.com/office/drawing/2016/5/13/chartex" xmlns:cx8="http://schemas.microsoft.com/office/drawing/2016/5/14/chartex" xmlns:mc="http://schemas.openxmlformats.org/markup-compatibility/2006" xmlns:aink="http://schemas.microsoft.com/office/drawing/2016/ink" xmlns:am3d="http://schemas.microsoft.com/office/drawing/2017/model3d" xmlns:o="urn:schemas-microsoft-com:office:office" xmlns:r="http://schemas.openxmlformats.org/officeDocument/2006/relationships" xmlns:m="http://schemas.openxmlformats.org/officeDocument/2006/math" xmlns:v="urn:schemas-microsoft-com:vml" xmlns:wp14="http://schemas.microsoft.com/office/word/2010/wordprocessingDrawing" xmlns:wp="http://schemas.openxmlformats.org/drawingml/2006/wordprocessingDrawing" xmlns:w10="urn:schemas-microsoft-com:office:word" xmlns:w="http://schemas.openxmlformats.org/wordprocessingml/2006/main" xmlns:w14="http://schemas.microsoft.com/office/word/2010/wordml" xmlns:w15="http://schemas.microsoft.com/office/word/2012/wordml" xmlns:w16cex="http://schemas.microsoft.com/office/word/2018/wordml/cex" xmlns:w16cid="http://schemas.microsoft.com/office/word/2016/wordml/cid" xmlns:w16="http://schemas.microsoft.com/office/word/2018/wordml" xmlns:w16sdtdh="http://schemas.microsoft.com/office/word/2020/wordml/sdtdatahash" xmlns:w16se="http://schemas.microsoft.com/office/word/2015/wordml/symex" xmlns:wpg="http://schemas.microsoft.com/office/word/2010/wordprocessingGroup" xmlns:wpi="http://schemas.microsoft.com/office/word/2010/wordprocessingInk" xmlns:wne="http://schemas.microsoft.com/office/word/2006/wordml" xmlns:wps="http://schemas.microsoft.com/office/word/2010/wordprocessingShape" mc:Ignorable="w14 w15 w16se w16cid w16 w16cex w16sdtdh wp14">
   <w:body>
     <w:bookmarkStart w:id="0" w:name="_Hlk34611253" w:displacedByCustomXml="next"/>
     <w:bookmarkEnd w:id="0" w:displacedByCustomXml="next"/>
@@ -140,7 +140,23 @@
                                     <w:sz w:val="44"/>
                                     <w:szCs w:val="44"/>
                                   </w:rPr>
-                                  <w:t>(INSERIR NOME E RU)</w:t>
+                                  <w:t>emanuel rosa zolet</w:t>
+                                </w:r>
+                                <w:r>
+                                  <w:rPr>
+                                    <w:color w:val="FF0000"/>
+                                    <w:sz w:val="44"/>
+                                    <w:szCs w:val="44"/>
+                                  </w:rPr>
+                                  <w:t xml:space="preserve"> - </w:t>
+                                </w:r>
+                                <w:r>
+                                  <w:rPr>
+                                    <w:color w:val="FF0000"/>
+                                    <w:sz w:val="44"/>
+                                    <w:szCs w:val="44"/>
+                                  </w:rPr>
+                                  <w:t>RU: 4557826</w:t>
                                 </w:r>
                               </w:p>
                             </w:txbxContent>
@@ -169,7 +185,7 @@
                     <v:stroke joinstyle="miter"/>
                     <v:path gradientshapeok="t" o:connecttype="rect"/>
                   </v:shapetype>
-                  <v:shape id="Caixa de Texto 3" o:spid="_x0000_s1026" type="#_x0000_t202" style="position:absolute;left:0;text-align:left;margin-left:-1.5pt;margin-top:342pt;width:487.3pt;height:226pt;z-index:251658240;visibility:visible;mso-wrap-style:square;mso-width-percent:0;mso-height-percent:0;mso-wrap-distance-left:9pt;mso-wrap-distance-top:0;mso-wrap-distance-right:9pt;mso-wrap-distance-bottom:0;mso-position-horizontal:absolute;mso-position-horizontal-relative:text;mso-position-vertical:absolute;mso-position-vertical-relative:text;mso-width-percent:0;mso-height-percent:0;mso-width-relative:margin;mso-height-relative:margin;v-text-anchor:top" o:gfxdata="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" filled="f" stroked="f" strokeweight=".5pt">
+                  <v:shape id="Caixa de Texto 3" o:spid="_x0000_s1026" type="#_x0000_t202" style="position:absolute;left:0;text-align:left;margin-left:-1.5pt;margin-top:342pt;width:487.3pt;height:226pt;z-index:251658240;visibility:visible;mso-wrap-style:square;mso-width-percent:0;mso-height-percent:0;mso-wrap-distance-left:9pt;mso-wrap-distance-top:0;mso-wrap-distance-right:9pt;mso-wrap-distance-bottom:0;mso-position-horizontal:absolute;mso-position-horizontal-relative:text;mso-position-vertical:absolute;mso-position-vertical-relative:text;mso-width-percent:0;mso-height-percent:0;mso-width-relative:margin;mso-height-relative:margin;v-text-anchor:top" o:gfxdata="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" filled="f" stroked="f" strokeweight=".5pt">
                     <v:textbox>
                       <w:txbxContent>
                         <w:p>
@@ -250,7 +266,23 @@
                               <w:sz w:val="44"/>
                               <w:szCs w:val="44"/>
                             </w:rPr>
-                            <w:t>(INSERIR NOME E RU)</w:t>
+                            <w:t>emanuel rosa zolet</w:t>
+                          </w:r>
+                          <w:r>
+                            <w:rPr>
+                              <w:color w:val="FF0000"/>
+                              <w:sz w:val="44"/>
+                              <w:szCs w:val="44"/>
+                            </w:rPr>
+                            <w:t xml:space="preserve"> - </w:t>
+                          </w:r>
+                          <w:r>
+                            <w:rPr>
+                              <w:color w:val="FF0000"/>
+                              <w:sz w:val="44"/>
+                              <w:szCs w:val="44"/>
+                            </w:rPr>
+                            <w:t>RU: 4557826</w:t>
                           </w:r>
                         </w:p>
                       </w:txbxContent>
@@ -373,7 +405,7 @@
               </mc:Choice>
               <mc:Fallback>
                 <w:pict>
-                  <v:shape w14:anchorId="40F74479" id="Caixa de Texto 14" o:spid="_x0000_s1027" type="#_x0000_t202" style="position:absolute;left:0;text-align:left;margin-left:423.85pt;margin-top:.25pt;width:63.7pt;height:54pt;z-index:251658242;visibility:visible;mso-wrap-style:square;mso-wrap-distance-left:9pt;mso-wrap-distance-top:0;mso-wrap-distance-right:9pt;mso-wrap-distance-bottom:0;mso-position-horizontal:absolute;mso-position-horizontal-relative:text;mso-position-vertical:absolute;mso-position-vertical-relative:text;v-text-anchor:top" o:gfxdata="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" fillcolor="#f5a607" stroked="f" strokeweight=".5pt">
+                  <v:shape w14:anchorId="40F74479" id="Caixa de Texto 14" o:spid="_x0000_s1027" type="#_x0000_t202" style="position:absolute;left:0;text-align:left;margin-left:423.85pt;margin-top:.25pt;width:63.7pt;height:54pt;z-index:251658242;visibility:visible;mso-wrap-style:square;mso-wrap-distance-left:9pt;mso-wrap-distance-top:0;mso-wrap-distance-right:9pt;mso-wrap-distance-bottom:0;mso-position-horizontal:absolute;mso-position-horizontal-relative:text;mso-position-vertical:absolute;mso-position-vertical-relative:text;v-text-anchor:top" o:gfxdata="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" fillcolor="#f5a607" stroked="f" strokeweight=".5pt">
                     <v:fill opacity="28270f"/>
                     <v:textbox>
                       <w:txbxContent>
@@ -584,13 +616,41 @@
                               <w:rPr>
                                 <w:color w:val="FFFFFF" w:themeColor="background1"/>
                               </w:rPr>
-                              <w:t xml:space="preserve">Prof. MSc. </w:t>
+                              <w:t xml:space="preserve">Prof. </w:t>
+                            </w:r>
+                            <w:proofErr w:type="spellStart"/>
+                            <w:r>
+                              <w:rPr>
+                                <w:color w:val="FFFFFF" w:themeColor="background1"/>
+                              </w:rPr>
+                              <w:t>MSc</w:t>
+                            </w:r>
+                            <w:proofErr w:type="spellEnd"/>
+                            <w:r>
+                              <w:rPr>
+                                <w:color w:val="FFFFFF" w:themeColor="background1"/>
+                              </w:rPr>
+                              <w:t xml:space="preserve">. </w:t>
                             </w:r>
                             <w:r>
                               <w:rPr>
                                 <w:color w:val="FFFFFF" w:themeColor="background1"/>
                               </w:rPr>
-                              <w:t>Guilherme Ditzel Patriota</w:t>
+                              <w:t xml:space="preserve">Guilherme </w:t>
+                            </w:r>
+                            <w:proofErr w:type="spellStart"/>
+                            <w:r>
+                              <w:rPr>
+                                <w:color w:val="FFFFFF" w:themeColor="background1"/>
+                              </w:rPr>
+                              <w:t>Ditzel</w:t>
+                            </w:r>
+                            <w:proofErr w:type="spellEnd"/>
+                            <w:r>
+                              <w:rPr>
+                                <w:color w:val="FFFFFF" w:themeColor="background1"/>
+                              </w:rPr>
+                              <w:t xml:space="preserve"> Patriota</w:t>
                             </w:r>
                           </w:p>
                         </w:txbxContent>
@@ -612,7 +672,7 @@
           </mc:Choice>
           <mc:Fallback>
             <w:pict>
-              <v:shape w14:anchorId="438AB29F" id="Caixa de Texto 11" o:spid="_x0000_s1028" type="#_x0000_t202" style="position:absolute;left:0;text-align:left;margin-left:.15pt;margin-top:128.1pt;width:487.1pt;height:72.15pt;z-index:251658241;visibility:visible;mso-wrap-style:square;mso-height-percent:0;mso-wrap-distance-left:9pt;mso-wrap-distance-top:0;mso-wrap-distance-right:9pt;mso-wrap-distance-bottom:0;mso-position-horizontal:absolute;mso-position-horizontal-relative:text;mso-position-vertical:absolute;mso-position-vertical-relative:text;mso-height-percent:0;mso-height-relative:margin;v-text-anchor:top" o:gfxdata="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" filled="f" stroked="f" strokeweight=".5pt">
+              <v:shape w14:anchorId="438AB29F" id="Caixa de Texto 11" o:spid="_x0000_s1028" type="#_x0000_t202" style="position:absolute;left:0;text-align:left;margin-left:.15pt;margin-top:128.1pt;width:487.1pt;height:72.15pt;z-index:251658241;visibility:visible;mso-wrap-style:square;mso-height-percent:0;mso-wrap-distance-left:9pt;mso-wrap-distance-top:0;mso-wrap-distance-right:9pt;mso-wrap-distance-bottom:0;mso-position-horizontal:absolute;mso-position-horizontal-relative:text;mso-position-vertical:absolute;mso-position-vertical-relative:text;mso-height-percent:0;mso-height-relative:margin;v-text-anchor:top" o:gfxdata="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" filled="f" stroked="f" strokeweight=".5pt">
                 <v:textbox>
                   <w:txbxContent>
                     <w:p>
@@ -648,13 +708,41 @@
                         <w:rPr>
                           <w:color w:val="FFFFFF" w:themeColor="background1"/>
                         </w:rPr>
-                        <w:t xml:space="preserve">Prof. MSc. </w:t>
+                        <w:t xml:space="preserve">Prof. </w:t>
+                      </w:r>
+                      <w:proofErr w:type="spellStart"/>
+                      <w:r>
+                        <w:rPr>
+                          <w:color w:val="FFFFFF" w:themeColor="background1"/>
+                        </w:rPr>
+                        <w:t>MSc</w:t>
+                      </w:r>
+                      <w:proofErr w:type="spellEnd"/>
+                      <w:r>
+                        <w:rPr>
+                          <w:color w:val="FFFFFF" w:themeColor="background1"/>
+                        </w:rPr>
+                        <w:t xml:space="preserve">. </w:t>
                       </w:r>
                       <w:r>
                         <w:rPr>
                           <w:color w:val="FFFFFF" w:themeColor="background1"/>
                         </w:rPr>
-                        <w:t>Guilherme Ditzel Patriota</w:t>
+                        <w:t xml:space="preserve">Guilherme </w:t>
+                      </w:r>
+                      <w:proofErr w:type="spellStart"/>
+                      <w:r>
+                        <w:rPr>
+                          <w:color w:val="FFFFFF" w:themeColor="background1"/>
+                        </w:rPr>
+                        <w:t>Ditzel</w:t>
+                      </w:r>
+                      <w:proofErr w:type="spellEnd"/>
+                      <w:r>
+                        <w:rPr>
+                          <w:color w:val="FFFFFF" w:themeColor="background1"/>
+                        </w:rPr>
+                        <w:t xml:space="preserve"> Patriota</w:t>
                       </w:r>
                     </w:p>
                   </w:txbxContent>
@@ -737,7 +825,7 @@
               </wp:anchor>
             </w:drawing>
           </mc:Choice>
-          <mc:Fallback xmlns:arto="http://schemas.microsoft.com/office/word/2006/arto">
+          <mc:Fallback xmlns:oel="http://schemas.microsoft.com/office/2019/extlst" xmlns:w16du="http://schemas.microsoft.com/office/word/2023/wordml/word16du" xmlns:arto="http://schemas.microsoft.com/office/word/2006/arto">
             <w:pict>
               <v:shapetype w14:anchorId="594CCC17" id="_x0000_t114" coordsize="21600,21600" o:spt="114" path="m,20172v945,400,1887,628,2795,913c3587,21312,4342,21370,5060,21597v2037,,2567,-227,3095,-285c8722,21197,9325,20970,9855,20800v490,-228,945,-400,1472,-740c11817,19887,12347,19660,12875,19375v567,-228,1095,-513,1700,-740c15177,18462,15782,18122,16537,17950v718,-113,1398,-398,2228,-513c19635,17437,20577,17322,21597,17322l21597,,,xe">
                 <v:stroke joinstyle="miter"/>
@@ -821,7 +909,7 @@
               </wp:anchor>
             </w:drawing>
           </mc:Choice>
-          <mc:Fallback xmlns:arto="http://schemas.microsoft.com/office/word/2006/arto">
+          <mc:Fallback xmlns:oel="http://schemas.microsoft.com/office/2019/extlst" xmlns:w16du="http://schemas.microsoft.com/office/word/2023/wordml/word16du" xmlns:arto="http://schemas.microsoft.com/office/word/2006/arto">
             <w:pict>
               <v:shape w14:anchorId="56A3BF74" id="Fluxograma: Documento 26" o:spid="_x0000_s1026" type="#_x0000_t114" style="position:absolute;margin-left:.15pt;margin-top:94.7pt;width:487.05pt;height:107.5pt;rotation:180;z-index:-251651072;visibility:visible;mso-wrap-style:square;mso-width-percent:0;mso-height-percent:0;mso-wrap-distance-left:9pt;mso-wrap-distance-top:0;mso-wrap-distance-right:9pt;mso-wrap-distance-bottom:0;mso-position-horizontal:absolute;mso-position-horizontal-relative:text;mso-position-vertical:absolute;mso-position-vertical-relative:text;mso-width-percent:0;mso-height-percent:0;mso-width-relative:margin;mso-height-relative:margin;v-text-anchor:middle" o:gfxdata="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" fillcolor="#f5a607" stroked="f" strokeweight="1pt"/>
             </w:pict>
@@ -901,7 +989,7 @@
               </wp:anchor>
             </w:drawing>
           </mc:Choice>
-          <mc:Fallback xmlns:arto="http://schemas.microsoft.com/office/word/2006/arto">
+          <mc:Fallback xmlns:oel="http://schemas.microsoft.com/office/2019/extlst" xmlns:w16du="http://schemas.microsoft.com/office/word/2023/wordml/word16du" xmlns:arto="http://schemas.microsoft.com/office/word/2006/arto">
             <w:pict>
               <v:shape w14:anchorId="4DBEC6E0" id="Fluxograma: Documento 28" o:spid="_x0000_s1026" type="#_x0000_t114" style="position:absolute;margin-left:.35pt;margin-top:121.2pt;width:488.05pt;height:80.9pt;rotation:180;z-index:-251646976;visibility:visible;mso-wrap-style:square;mso-width-percent:0;mso-height-percent:0;mso-wrap-distance-left:9pt;mso-wrap-distance-top:0;mso-wrap-distance-right:9pt;mso-wrap-distance-bottom:0;mso-position-horizontal:absolute;mso-position-horizontal-relative:text;mso-position-vertical:absolute;mso-position-vertical-relative:text;mso-width-percent:0;mso-height-percent:0;mso-width-relative:margin;mso-height-relative:margin;v-text-anchor:middle" o:gfxdata="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" fillcolor="white [3212]" stroked="f" strokeweight="1pt"/>
             </w:pict>
@@ -914,7 +1002,877 @@
     </w:p>
     <w:tbl>
       <w:tblPr>
-        <w:tblStyle w:val="TableGrid"/>
+        <w:tblStyle w:val="Tabelacomgrade"/>
+        <w:tblW w:w="0" w:type="auto"/>
+        <w:tblBorders>
+          <w:top w:val="single" w:sz="12" w:space="0" w:color="113162"/>
+          <w:left w:val="single" w:sz="12" w:space="0" w:color="113162"/>
+          <w:bottom w:val="single" w:sz="12" w:space="0" w:color="113162"/>
+          <w:right w:val="single" w:sz="12" w:space="0" w:color="113162"/>
+          <w:insideH w:val="single" w:sz="12" w:space="0" w:color="113162"/>
+          <w:insideV w:val="single" w:sz="12" w:space="0" w:color="113162"/>
+        </w:tblBorders>
+        <w:tblLook w:val="04A0" w:firstRow="1" w:lastRow="0" w:firstColumn="1" w:lastColumn="0" w:noHBand="0" w:noVBand="1"/>
+      </w:tblPr>
+      <w:tblGrid>
+        <w:gridCol w:w="5019"/>
+        <w:gridCol w:w="4697"/>
+      </w:tblGrid>
+      <w:tr>
+        <w:tc>
+          <w:tcPr>
+            <w:tcW w:w="9716" w:type="dxa"/>
+            <w:gridSpan w:val="2"/>
+            <w:shd w:val="clear" w:color="auto" w:fill="113162"/>
+          </w:tcPr>
+          <w:p>
+            <w:pPr>
+              <w:ind w:firstLine="0"/>
+              <w:rPr>
+                <w:b/>
+                <w:bCs/>
+              </w:rPr>
+            </w:pPr>
+            <w:r>
+              <w:rPr>
+                <w:b/>
+                <w:bCs/>
+                <w:color w:val="F5A607"/>
+                <w:sz w:val="40"/>
+                <w:szCs w:val="40"/>
+              </w:rPr>
+              <w:lastRenderedPageBreak/>
+              <w:t xml:space="preserve">Prática </w:t>
+            </w:r>
+            <w:r>
+              <w:rPr>
+                <w:b/>
+                <w:bCs/>
+                <w:color w:val="F5A607"/>
+                <w:sz w:val="40"/>
+                <w:szCs w:val="40"/>
+              </w:rPr>
+              <w:t>01</w:t>
+            </w:r>
+            <w:r>
+              <w:rPr>
+                <w:b/>
+                <w:bCs/>
+                <w:color w:val="F5A607"/>
+                <w:sz w:val="40"/>
+                <w:szCs w:val="40"/>
+              </w:rPr>
+              <w:t xml:space="preserve"> – </w:t>
+            </w:r>
+            <w:r>
+              <w:rPr>
+                <w:b/>
+                <w:bCs/>
+                <w:color w:val="F5A607"/>
+                <w:sz w:val="40"/>
+                <w:szCs w:val="40"/>
+              </w:rPr>
+              <w:t xml:space="preserve">Somatório de </w:t>
+            </w:r>
+            <w:proofErr w:type="spellStart"/>
+            <w:r>
+              <w:rPr>
+                <w:b/>
+                <w:bCs/>
+                <w:color w:val="F5A607"/>
+                <w:sz w:val="40"/>
+                <w:szCs w:val="40"/>
+              </w:rPr>
+              <w:t>IDs</w:t>
+            </w:r>
+            <w:proofErr w:type="spellEnd"/>
+          </w:p>
+        </w:tc>
+      </w:tr>
+      <w:tr>
+        <w:tc>
+          <w:tcPr>
+            <w:tcW w:w="9716" w:type="dxa"/>
+            <w:gridSpan w:val="2"/>
+          </w:tcPr>
+          <w:p>
+            <w:pPr>
+              <w:ind w:firstLine="0"/>
+              <w:rPr>
+                <w:b/>
+                <w:bCs/>
+                <w:sz w:val="32"/>
+                <w:szCs w:val="32"/>
+              </w:rPr>
+            </w:pPr>
+            <w:r>
+              <w:rPr>
+                <w:b/>
+                <w:bCs/>
+                <w:color w:val="113162"/>
+                <w:sz w:val="32"/>
+                <w:szCs w:val="32"/>
+              </w:rPr>
+              <w:t xml:space="preserve">Questão – </w:t>
+            </w:r>
+            <w:r>
+              <w:rPr>
+                <w:b/>
+                <w:bCs/>
+                <w:color w:val="113162"/>
+                <w:sz w:val="32"/>
+                <w:szCs w:val="32"/>
+              </w:rPr>
+              <w:t>Q</w:t>
+            </w:r>
+            <w:r>
+              <w:rPr>
+                <w:b/>
+                <w:bCs/>
+                <w:color w:val="113162"/>
+                <w:sz w:val="32"/>
+                <w:szCs w:val="32"/>
+              </w:rPr>
+              <w:t xml:space="preserve">ual o valor da </w:t>
+            </w:r>
+            <w:r>
+              <w:rPr>
+                <w:b/>
+                <w:bCs/>
+                <w:color w:val="113162"/>
+                <w:sz w:val="32"/>
+                <w:szCs w:val="32"/>
+                <w:u w:val="single" w:color="ED7D31" w:themeColor="accent2"/>
+              </w:rPr>
+              <w:t>soma</w:t>
+            </w:r>
+            <w:r>
+              <w:rPr>
+                <w:b/>
+                <w:bCs/>
+                <w:color w:val="113162"/>
+                <w:sz w:val="32"/>
+                <w:szCs w:val="32"/>
+              </w:rPr>
+              <w:t xml:space="preserve"> de todos os campos “id” dos filmes classificados como </w:t>
+            </w:r>
+            <w:r>
+              <w:rPr>
+                <w:b/>
+                <w:bCs/>
+                <w:color w:val="113162"/>
+                <w:sz w:val="32"/>
+                <w:szCs w:val="32"/>
+                <w:u w:val="single" w:color="ED7D31" w:themeColor="accent2"/>
+              </w:rPr>
+              <w:t>negativos</w:t>
+            </w:r>
+            <w:r>
+              <w:rPr>
+                <w:b/>
+                <w:bCs/>
+                <w:color w:val="113162"/>
+                <w:sz w:val="32"/>
+                <w:szCs w:val="32"/>
+              </w:rPr>
+              <w:t xml:space="preserve"> para o banco de dados “imdb-reviews-pt-br.csv”</w:t>
+            </w:r>
+          </w:p>
+        </w:tc>
+      </w:tr>
+      <w:tr>
+        <w:tc>
+          <w:tcPr>
+            <w:tcW w:w="9716" w:type="dxa"/>
+            <w:gridSpan w:val="2"/>
+            <w:shd w:val="clear" w:color="auto" w:fill="113162"/>
+          </w:tcPr>
+          <w:p>
+            <w:pPr>
+              <w:ind w:firstLine="0"/>
+              <w:rPr>
+                <w:b/>
+                <w:bCs/>
+                <w:color w:val="FFFFFF" w:themeColor="background1"/>
+                <w:sz w:val="24"/>
+                <w:szCs w:val="24"/>
+              </w:rPr>
+            </w:pPr>
+            <w:r>
+              <w:rPr>
+                <w:b/>
+                <w:bCs/>
+                <w:color w:val="FFFFFF" w:themeColor="background1"/>
+                <w:sz w:val="24"/>
+                <w:szCs w:val="24"/>
+              </w:rPr>
+              <w:t xml:space="preserve">ENUNCIADO: </w:t>
+            </w:r>
+            <w:r>
+              <w:rPr>
+                <w:b/>
+                <w:bCs/>
+                <w:color w:val="FFFFFF" w:themeColor="background1"/>
+                <w:sz w:val="24"/>
+                <w:szCs w:val="24"/>
+              </w:rPr>
+              <w:t xml:space="preserve">Nessa prática você deverá descobrir, utilizando sua máquina virtual com o </w:t>
+            </w:r>
+            <w:proofErr w:type="spellStart"/>
+            <w:r>
+              <w:rPr>
+                <w:b/>
+                <w:bCs/>
+                <w:color w:val="FFFFFF" w:themeColor="background1"/>
+                <w:sz w:val="24"/>
+                <w:szCs w:val="24"/>
+              </w:rPr>
+              <w:t>Hadoop</w:t>
+            </w:r>
+            <w:proofErr w:type="spellEnd"/>
+            <w:r>
+              <w:rPr>
+                <w:b/>
+                <w:bCs/>
+                <w:color w:val="FFFFFF" w:themeColor="background1"/>
+                <w:sz w:val="24"/>
+                <w:szCs w:val="24"/>
+              </w:rPr>
+              <w:t xml:space="preserve"> ou </w:t>
+            </w:r>
+            <w:proofErr w:type="spellStart"/>
+            <w:r>
+              <w:rPr>
+                <w:b/>
+                <w:bCs/>
+                <w:color w:val="FFFFFF" w:themeColor="background1"/>
+                <w:sz w:val="24"/>
+                <w:szCs w:val="24"/>
+              </w:rPr>
+              <w:t>Spark</w:t>
+            </w:r>
+            <w:proofErr w:type="spellEnd"/>
+            <w:r>
+              <w:rPr>
+                <w:b/>
+                <w:bCs/>
+                <w:color w:val="FFFFFF" w:themeColor="background1"/>
+                <w:sz w:val="24"/>
+                <w:szCs w:val="24"/>
+              </w:rPr>
+              <w:t xml:space="preserve"> ou </w:t>
+            </w:r>
+            <w:proofErr w:type="spellStart"/>
+            <w:r>
+              <w:rPr>
+                <w:b/>
+                <w:bCs/>
+                <w:color w:val="FFFFFF" w:themeColor="background1"/>
+                <w:sz w:val="24"/>
+                <w:szCs w:val="24"/>
+              </w:rPr>
+              <w:t>PySpark</w:t>
+            </w:r>
+            <w:proofErr w:type="spellEnd"/>
+            <w:r>
+              <w:rPr>
+                <w:b/>
+                <w:bCs/>
+                <w:color w:val="FFFFFF" w:themeColor="background1"/>
+                <w:sz w:val="24"/>
+                <w:szCs w:val="24"/>
+              </w:rPr>
+              <w:t xml:space="preserve">, qual o valor da soma de todos os campos “id” dos filmes classificados como </w:t>
+            </w:r>
+            <w:r>
+              <w:rPr>
+                <w:b/>
+                <w:bCs/>
+                <w:color w:val="FFFFFF" w:themeColor="background1"/>
+                <w:sz w:val="24"/>
+                <w:szCs w:val="24"/>
+              </w:rPr>
+              <w:t>negativos</w:t>
+            </w:r>
+            <w:r>
+              <w:rPr>
+                <w:b/>
+                <w:bCs/>
+                <w:color w:val="FFFFFF" w:themeColor="background1"/>
+                <w:sz w:val="24"/>
+                <w:szCs w:val="24"/>
+              </w:rPr>
+              <w:t xml:space="preserve"> para o banco de dados “imdb-reviews-pt-br.csv”.</w:t>
+            </w:r>
+          </w:p>
+          <w:p>
+            <w:pPr>
+              <w:ind w:firstLine="0"/>
+              <w:rPr>
+                <w:b/>
+                <w:bCs/>
+                <w:color w:val="FFFFFF" w:themeColor="background1"/>
+                <w:sz w:val="24"/>
+                <w:szCs w:val="24"/>
+              </w:rPr>
+            </w:pPr>
+          </w:p>
+        </w:tc>
+      </w:tr>
+      <w:tr>
+        <w:tc>
+          <w:tcPr>
+            <w:tcW w:w="4858" w:type="dxa"/>
+          </w:tcPr>
+          <w:p>
+            <w:pPr>
+              <w:pStyle w:val="PargrafodaLista"/>
+              <w:numPr>
+                <w:ilvl w:val="0"/>
+                <w:numId w:val="9"/>
+              </w:numPr>
+              <w:ind w:left="316" w:hanging="142"/>
+              <w:rPr>
+                <w:b/>
+                <w:bCs/>
+                <w:color w:val="113162"/>
+              </w:rPr>
+            </w:pPr>
+            <w:r>
+              <w:rPr>
+                <w:noProof/>
+              </w:rPr>
+              <w:drawing>
+                <wp:anchor distT="0" distB="0" distL="114300" distR="114300" simplePos="0" relativeHeight="251659269" behindDoc="0" locked="0" layoutInCell="1" allowOverlap="1" wp14:anchorId="2EDE6B69" wp14:editId="5254B38A">
+                  <wp:simplePos x="0" y="0"/>
+                  <wp:positionH relativeFrom="column">
+                    <wp:posOffset>-59055</wp:posOffset>
+                  </wp:positionH>
+                  <wp:positionV relativeFrom="paragraph">
+                    <wp:posOffset>449580</wp:posOffset>
+                  </wp:positionV>
+                  <wp:extent cx="3837940" cy="5198745"/>
+                  <wp:effectExtent l="0" t="0" r="0" b="1905"/>
+                  <wp:wrapSquare wrapText="bothSides"/>
+                  <wp:docPr id="2" name="Imagem 2"/>
+                  <wp:cNvGraphicFramePr>
+                    <a:graphicFrameLocks xmlns:a="http://schemas.openxmlformats.org/drawingml/2006/main" noChangeAspect="1"/>
+                  </wp:cNvGraphicFramePr>
+                  <a:graphic xmlns:a="http://schemas.openxmlformats.org/drawingml/2006/main">
+                    <a:graphicData uri="http://schemas.openxmlformats.org/drawingml/2006/picture">
+                      <pic:pic xmlns:pic="http://schemas.openxmlformats.org/drawingml/2006/picture">
+                        <pic:nvPicPr>
+                          <pic:cNvPr id="2" name="Imagem 2"/>
+                          <pic:cNvPicPr/>
+                        </pic:nvPicPr>
+                        <pic:blipFill>
+                          <a:blip r:embed="rId10" cstate="print">
+                            <a:extLst>
+                              <a:ext uri="{28A0092B-C50C-407E-A947-70E740481C1C}">
+                                <a14:useLocalDpi xmlns:a14="http://schemas.microsoft.com/office/drawing/2010/main" val="0"/>
+                              </a:ext>
+                            </a:extLst>
+                          </a:blip>
+                          <a:stretch>
+                            <a:fillRect/>
+                          </a:stretch>
+                        </pic:blipFill>
+                        <pic:spPr>
+                          <a:xfrm>
+                            <a:off x="0" y="0"/>
+                            <a:ext cx="3837940" cy="5198745"/>
+                          </a:xfrm>
+                          <a:prstGeom prst="rect">
+                            <a:avLst/>
+                          </a:prstGeom>
+                        </pic:spPr>
+                      </pic:pic>
+                    </a:graphicData>
+                  </a:graphic>
+                  <wp14:sizeRelH relativeFrom="page">
+                    <wp14:pctWidth>0</wp14:pctWidth>
+                  </wp14:sizeRelH>
+                  <wp14:sizeRelV relativeFrom="page">
+                    <wp14:pctHeight>0</wp14:pctHeight>
+                  </wp14:sizeRelV>
+                </wp:anchor>
+              </w:drawing>
+            </w:r>
+            <w:r>
+              <w:rPr>
+                <w:b/>
+                <w:bCs/>
+                <w:color w:val="113162"/>
+              </w:rPr>
+              <w:t>Apresentação do Código (não esquecer do identificador pessoal):</w:t>
+            </w:r>
+            <w:r>
+              <w:rPr>
+                <w:color w:val="FF0000"/>
+              </w:rPr>
+              <w:t>)</w:t>
+            </w:r>
+          </w:p>
+          <w:p>
+            <w:pPr>
+              <w:ind w:firstLine="0"/>
+              <w:jc w:val="center"/>
+              <w:rPr>
+                <w:color w:val="FF0000"/>
+              </w:rPr>
+            </w:pPr>
+          </w:p>
+          <w:p>
+            <w:pPr>
+              <w:ind w:firstLine="0"/>
+              <w:jc w:val="center"/>
+              <w:rPr>
+                <w:color w:val="FF0000"/>
+                <w:sz w:val="16"/>
+                <w:szCs w:val="16"/>
+              </w:rPr>
+            </w:pPr>
+            <w:r>
+              <w:rPr>
+                <w:b/>
+                <w:bCs/>
+                <w:color w:val="002060"/>
+                <w:sz w:val="16"/>
+                <w:szCs w:val="16"/>
+              </w:rPr>
+              <w:t xml:space="preserve">Figura </w:t>
+            </w:r>
+            <w:r>
+              <w:rPr>
+                <w:b/>
+                <w:bCs/>
+                <w:color w:val="002060"/>
+                <w:sz w:val="16"/>
+                <w:szCs w:val="16"/>
+              </w:rPr>
+              <w:fldChar w:fldCharType="begin"/>
+            </w:r>
+            <w:r>
+              <w:rPr>
+                <w:b/>
+                <w:bCs/>
+                <w:color w:val="002060"/>
+                <w:sz w:val="16"/>
+                <w:szCs w:val="16"/>
+              </w:rPr>
+              <w:instrText xml:space="preserve"> SEQ Figura \* ARABIC </w:instrText>
+            </w:r>
+            <w:r>
+              <w:rPr>
+                <w:b/>
+                <w:bCs/>
+                <w:color w:val="002060"/>
+                <w:sz w:val="16"/>
+                <w:szCs w:val="16"/>
+              </w:rPr>
+              <w:fldChar w:fldCharType="separate"/>
+            </w:r>
+            <w:r>
+              <w:rPr>
+                <w:b/>
+                <w:bCs/>
+                <w:noProof/>
+                <w:color w:val="002060"/>
+                <w:sz w:val="16"/>
+                <w:szCs w:val="16"/>
+              </w:rPr>
+              <w:t>1</w:t>
+            </w:r>
+            <w:r>
+              <w:rPr>
+                <w:b/>
+                <w:bCs/>
+                <w:noProof/>
+                <w:color w:val="002060"/>
+                <w:sz w:val="16"/>
+                <w:szCs w:val="16"/>
+              </w:rPr>
+              <w:fldChar w:fldCharType="end"/>
+            </w:r>
+            <w:r>
+              <w:rPr>
+                <w:b/>
+                <w:bCs/>
+                <w:color w:val="FF0000"/>
+                <w:sz w:val="16"/>
+                <w:szCs w:val="16"/>
+              </w:rPr>
+              <w:t xml:space="preserve">: </w:t>
+            </w:r>
+            <w:r>
+              <w:rPr>
+                <w:b/>
+                <w:bCs/>
+                <w:color w:val="FF0000"/>
+                <w:sz w:val="16"/>
+                <w:szCs w:val="16"/>
+              </w:rPr>
+              <w:t xml:space="preserve">Captura de tela demonstrando o código completo do módulo </w:t>
+            </w:r>
+            <w:proofErr w:type="spellStart"/>
+            <w:r>
+              <w:rPr>
+                <w:b/>
+                <w:bCs/>
+                <w:color w:val="FF0000"/>
+                <w:sz w:val="16"/>
+                <w:szCs w:val="16"/>
+              </w:rPr>
+              <w:t>python</w:t>
+            </w:r>
+            <w:proofErr w:type="spellEnd"/>
+            <w:r>
+              <w:rPr>
+                <w:b/>
+                <w:bCs/>
+                <w:color w:val="FF0000"/>
+                <w:sz w:val="16"/>
+                <w:szCs w:val="16"/>
+              </w:rPr>
+              <w:t xml:space="preserve"> responsável por somar os ids dos filmes.</w:t>
+            </w:r>
+          </w:p>
+          <w:p>
+            <w:pPr>
+              <w:ind w:firstLine="0"/>
+              <w:jc w:val="center"/>
+              <w:rPr>
+                <w:sz w:val="16"/>
+                <w:szCs w:val="16"/>
+              </w:rPr>
+            </w:pPr>
+          </w:p>
+        </w:tc>
+        <w:tc>
+          <w:tcPr>
+            <w:tcW w:w="4858" w:type="dxa"/>
+          </w:tcPr>
+          <w:p>
+            <w:pPr>
+              <w:pStyle w:val="PargrafodaLista"/>
+              <w:numPr>
+                <w:ilvl w:val="0"/>
+                <w:numId w:val="9"/>
+              </w:numPr>
+              <w:ind w:left="407" w:hanging="171"/>
+              <w:rPr>
+                <w:b/>
+                <w:bCs/>
+                <w:color w:val="113162"/>
+              </w:rPr>
+            </w:pPr>
+            <w:r>
+              <w:rPr>
+                <w:b/>
+                <w:bCs/>
+                <w:color w:val="113162"/>
+              </w:rPr>
+              <w:t>Apresentação das Imagens/</w:t>
+            </w:r>
+            <w:r>
+              <w:rPr>
+                <w:b/>
+                <w:bCs/>
+                <w:color w:val="113162"/>
+              </w:rPr>
+              <w:t>Print d</w:t>
+            </w:r>
+            <w:r>
+              <w:rPr>
+                <w:b/>
+                <w:bCs/>
+                <w:color w:val="113162"/>
+              </w:rPr>
+              <w:t>o resultado</w:t>
+            </w:r>
+            <w:r>
+              <w:rPr>
+                <w:b/>
+                <w:bCs/>
+                <w:color w:val="113162"/>
+              </w:rPr>
+              <w:t xml:space="preserve"> (não esquecer do identificador):</w:t>
+            </w:r>
+          </w:p>
+          <w:p>
+            <w:pPr>
+              <w:pStyle w:val="PargrafodaLista"/>
+              <w:ind w:left="407" w:firstLine="0"/>
+              <w:rPr>
+                <w:b/>
+                <w:bCs/>
+                <w:color w:val="113162"/>
+              </w:rPr>
+            </w:pPr>
+            <w:r>
+              <w:rPr>
+                <w:noProof/>
+                <w:color w:val="FF0000"/>
+              </w:rPr>
+              <w:drawing>
+                <wp:anchor distT="0" distB="0" distL="114300" distR="114300" simplePos="0" relativeHeight="251660293" behindDoc="0" locked="0" layoutInCell="1" allowOverlap="1" wp14:anchorId="745F31ED" wp14:editId="06BD57E1">
+                  <wp:simplePos x="0" y="0"/>
+                  <wp:positionH relativeFrom="column">
+                    <wp:posOffset>-59055</wp:posOffset>
+                  </wp:positionH>
+                  <wp:positionV relativeFrom="paragraph">
+                    <wp:posOffset>164465</wp:posOffset>
+                  </wp:positionV>
+                  <wp:extent cx="3581400" cy="3200400"/>
+                  <wp:effectExtent l="0" t="0" r="0" b="0"/>
+                  <wp:wrapSquare wrapText="bothSides"/>
+                  <wp:docPr id="6" name="Imagem 6"/>
+                  <wp:cNvGraphicFramePr>
+                    <a:graphicFrameLocks xmlns:a="http://schemas.openxmlformats.org/drawingml/2006/main" noChangeAspect="1"/>
+                  </wp:cNvGraphicFramePr>
+                  <a:graphic xmlns:a="http://schemas.openxmlformats.org/drawingml/2006/main">
+                    <a:graphicData uri="http://schemas.openxmlformats.org/drawingml/2006/picture">
+                      <pic:pic xmlns:pic="http://schemas.openxmlformats.org/drawingml/2006/picture">
+                        <pic:nvPicPr>
+                          <pic:cNvPr id="0" name="Picture 3"/>
+                          <pic:cNvPicPr>
+                            <a:picLocks noChangeAspect="1" noChangeArrowheads="1"/>
+                          </pic:cNvPicPr>
+                        </pic:nvPicPr>
+                        <pic:blipFill>
+                          <a:blip r:embed="rId11">
+                            <a:extLst>
+                              <a:ext uri="{28A0092B-C50C-407E-A947-70E740481C1C}">
+                                <a14:useLocalDpi xmlns:a14="http://schemas.microsoft.com/office/drawing/2010/main" val="0"/>
+                              </a:ext>
+                            </a:extLst>
+                          </a:blip>
+                          <a:srcRect/>
+                          <a:stretch>
+                            <a:fillRect/>
+                          </a:stretch>
+                        </pic:blipFill>
+                        <pic:spPr bwMode="auto">
+                          <a:xfrm>
+                            <a:off x="0" y="0"/>
+                            <a:ext cx="3581400" cy="3200400"/>
+                          </a:xfrm>
+                          <a:prstGeom prst="rect">
+                            <a:avLst/>
+                          </a:prstGeom>
+                          <a:noFill/>
+                          <a:ln>
+                            <a:noFill/>
+                          </a:ln>
+                        </pic:spPr>
+                      </pic:pic>
+                    </a:graphicData>
+                  </a:graphic>
+                  <wp14:sizeRelH relativeFrom="page">
+                    <wp14:pctWidth>0</wp14:pctWidth>
+                  </wp14:sizeRelH>
+                  <wp14:sizeRelV relativeFrom="page">
+                    <wp14:pctHeight>0</wp14:pctHeight>
+                  </wp14:sizeRelV>
+                </wp:anchor>
+              </w:drawing>
+            </w:r>
+          </w:p>
+          <w:p>
+            <w:pPr>
+              <w:pStyle w:val="PargrafodaLista"/>
+              <w:ind w:left="0" w:firstLine="0"/>
+              <w:jc w:val="center"/>
+              <w:rPr>
+                <w:bCs/>
+                <w:color w:val="FF0000"/>
+              </w:rPr>
+            </w:pPr>
+            <w:bookmarkStart w:id="1" w:name="_Toc57038271"/>
+            <w:r>
+              <w:t xml:space="preserve">Figura </w:t>
+            </w:r>
+            <w:r>
+              <w:fldChar w:fldCharType="begin"/>
+            </w:r>
+            <w:r>
+              <w:instrText xml:space="preserve"> SEQ Figura \* ARABIC </w:instrText>
+            </w:r>
+            <w:r>
+              <w:fldChar w:fldCharType="separate"/>
+            </w:r>
+            <w:r>
+              <w:rPr>
+                <w:noProof/>
+              </w:rPr>
+              <w:t>2</w:t>
+            </w:r>
+            <w:r>
+              <w:rPr>
+                <w:noProof/>
+              </w:rPr>
+              <w:fldChar w:fldCharType="end"/>
+            </w:r>
+            <w:bookmarkEnd w:id="1"/>
+            <w:r>
+              <w:rPr>
+                <w:color w:val="FF0000"/>
+              </w:rPr>
+              <w:t xml:space="preserve">: </w:t>
+            </w:r>
+            <w:r>
+              <w:rPr>
+                <w:color w:val="FF0000"/>
+              </w:rPr>
+              <w:t xml:space="preserve">Captura de tela </w:t>
+            </w:r>
+            <w:r>
+              <w:rPr>
+                <w:color w:val="FF0000"/>
+              </w:rPr>
+              <w:t>com a saída de informação do console.</w:t>
+            </w:r>
+          </w:p>
+        </w:tc>
+      </w:tr>
+      <w:tr>
+        <w:tc>
+          <w:tcPr>
+            <w:tcW w:w="9716" w:type="dxa"/>
+            <w:gridSpan w:val="2"/>
+          </w:tcPr>
+          <w:p>
+            <w:pPr>
+              <w:pStyle w:val="PargrafodaLista"/>
+              <w:numPr>
+                <w:ilvl w:val="0"/>
+                <w:numId w:val="9"/>
+              </w:numPr>
+              <w:ind w:left="447" w:hanging="141"/>
+              <w:rPr>
+                <w:b/>
+                <w:bCs/>
+                <w:color w:val="002060"/>
+              </w:rPr>
+            </w:pPr>
+            <w:r>
+              <w:rPr>
+                <w:b/>
+                <w:bCs/>
+                <w:color w:val="113162"/>
+              </w:rPr>
+              <w:t>Respond</w:t>
+            </w:r>
+            <w:r>
+              <w:rPr>
+                <w:b/>
+                <w:bCs/>
+                <w:color w:val="113162"/>
+              </w:rPr>
+              <w:t xml:space="preserve">a </w:t>
+            </w:r>
+            <w:r>
+              <w:rPr>
+                <w:b/>
+                <w:bCs/>
+                <w:color w:val="113162"/>
+              </w:rPr>
+              <w:t>à pergunta:</w:t>
+            </w:r>
+            <w:r>
+              <w:rPr>
+                <w:b/>
+                <w:bCs/>
+                <w:color w:val="113162"/>
+              </w:rPr>
+              <w:t xml:space="preserve"> </w:t>
+            </w:r>
+            <w:r>
+              <w:rPr>
+                <w:b/>
+                <w:bCs/>
+                <w:color w:val="113162"/>
+              </w:rPr>
+              <w:t xml:space="preserve">Qual o valor da soma de todos os campos “id” dos filmes classificados como </w:t>
+            </w:r>
+            <w:r>
+              <w:rPr>
+                <w:b/>
+                <w:bCs/>
+                <w:color w:val="113162"/>
+              </w:rPr>
+              <w:t>negativos</w:t>
+            </w:r>
+            <w:r>
+              <w:rPr>
+                <w:b/>
+                <w:bCs/>
+                <w:color w:val="002060"/>
+              </w:rPr>
+              <w:t>?</w:t>
+            </w:r>
+          </w:p>
+          <w:p>
+            <w:pPr>
+              <w:pStyle w:val="PargrafodaLista"/>
+              <w:ind w:left="0" w:firstLine="0"/>
+              <w:jc w:val="center"/>
+              <w:rPr>
+                <w:b/>
+                <w:bCs/>
+                <w:color w:val="FF0000"/>
+              </w:rPr>
+            </w:pPr>
+            <w:r>
+              <w:rPr>
+                <w:b/>
+                <w:bCs/>
+                <w:color w:val="113162"/>
+              </w:rPr>
+              <w:t>Resposta:</w:t>
+            </w:r>
+            <w:r>
+              <w:rPr>
+                <w:b/>
+                <w:bCs/>
+                <w:color w:val="113162"/>
+              </w:rPr>
+              <w:t xml:space="preserve"> </w:t>
+            </w:r>
+            <w:r>
+              <w:rPr>
+                <w:b/>
+                <w:bCs/>
+                <w:color w:val="FF0000"/>
+              </w:rPr>
+              <w:t>A soma total de todos dos os campos id negativos são 459568555</w:t>
+            </w:r>
+          </w:p>
+          <w:p>
+            <w:pPr>
+              <w:pStyle w:val="PargrafodaLista"/>
+              <w:ind w:left="457" w:firstLine="0"/>
+            </w:pPr>
+          </w:p>
+        </w:tc>
+      </w:tr>
+    </w:tbl>
+    <w:p>
+      <w:pPr>
+        <w:tabs>
+          <w:tab w:val="left" w:pos="3640"/>
+        </w:tabs>
+        <w:ind w:firstLine="0"/>
+      </w:pPr>
+    </w:p>
+    <w:p>
+      <w:pPr>
+        <w:ind w:firstLine="0"/>
+      </w:pPr>
+    </w:p>
+    <w:tbl>
+      <w:tblPr>
+        <w:tblStyle w:val="Tabelacomgrade"/>
         <w:tblW w:w="0" w:type="auto"/>
         <w:tblBorders>
           <w:top w:val="single" w:sz="12" w:space="0" w:color="113162"/>
@@ -953,7 +1911,6 @@
                 <w:sz w:val="40"/>
                 <w:szCs w:val="40"/>
               </w:rPr>
-              <w:lastRenderedPageBreak/>
               <w:t xml:space="preserve">Prática </w:t>
             </w:r>
             <w:r>
@@ -964,7 +1921,7 @@
                 <w:sz w:val="40"/>
                 <w:szCs w:val="40"/>
               </w:rPr>
-              <w:t>01</w:t>
+              <w:t>0</w:t>
             </w:r>
             <w:r>
               <w:rPr>
@@ -974,7 +1931,7 @@
                 <w:sz w:val="40"/>
                 <w:szCs w:val="40"/>
               </w:rPr>
-              <w:t xml:space="preserve"> – </w:t>
+              <w:t>2</w:t>
             </w:r>
             <w:r>
               <w:rPr>
@@ -984,7 +1941,27 @@
                 <w:sz w:val="40"/>
                 <w:szCs w:val="40"/>
               </w:rPr>
-              <w:t>Somatório de IDs</w:t>
+              <w:t xml:space="preserve"> – </w:t>
+            </w:r>
+            <w:r>
+              <w:rPr>
+                <w:b/>
+                <w:bCs/>
+                <w:color w:val="F5A607"/>
+                <w:sz w:val="40"/>
+                <w:szCs w:val="40"/>
+              </w:rPr>
+              <w:t xml:space="preserve">Diferença do número de palavras totais de português para inglês </w:t>
+            </w:r>
+            <w:r>
+              <w:rPr>
+                <w:b/>
+                <w:bCs/>
+                <w:color w:val="F5A607"/>
+                <w:sz w:val="40"/>
+                <w:szCs w:val="40"/>
+              </w:rPr>
+              <w:t>dos textos negativos</w:t>
             </w:r>
           </w:p>
         </w:tc>
@@ -1023,7 +2000,7 @@
                 <w:sz w:val="32"/>
                 <w:szCs w:val="32"/>
               </w:rPr>
-              <w:t>Q</w:t>
+              <w:t>Contar palavras</w:t>
             </w:r>
             <w:r>
               <w:rPr>
@@ -1033,7 +2010,7 @@
                 <w:sz w:val="32"/>
                 <w:szCs w:val="32"/>
               </w:rPr>
-              <w:t xml:space="preserve">ual o valor da </w:t>
+              <w:t xml:space="preserve"> dos textos negativos</w:t>
             </w:r>
             <w:r>
               <w:rPr>
@@ -1042,40 +2019,8 @@
                 <w:color w:val="113162"/>
                 <w:sz w:val="32"/>
                 <w:szCs w:val="32"/>
-                <w:u w:val="single" w:color="ED7D31" w:themeColor="accent2"/>
-              </w:rPr>
-              <w:t>soma</w:t>
-            </w:r>
-            <w:r>
-              <w:rPr>
-                <w:b/>
-                <w:bCs/>
-                <w:color w:val="113162"/>
-                <w:sz w:val="32"/>
-                <w:szCs w:val="32"/>
-              </w:rPr>
-              <w:t xml:space="preserve"> de todos os campos “id” dos filmes classificados como </w:t>
-            </w:r>
-            <w:r>
-              <w:rPr>
-                <w:b/>
-                <w:bCs/>
-                <w:color w:val="113162"/>
-                <w:sz w:val="32"/>
-                <w:szCs w:val="32"/>
-                <w:u w:val="single" w:color="ED7D31" w:themeColor="accent2"/>
-              </w:rPr>
-              <w:t>negativos</w:t>
-            </w:r>
-            <w:r>
-              <w:rPr>
-                <w:b/>
-                <w:bCs/>
-                <w:color w:val="113162"/>
-                <w:sz w:val="32"/>
-                <w:szCs w:val="32"/>
-              </w:rPr>
-              <w:t xml:space="preserve"> para o banco de dados “imdb-reviews-pt-br.csv”</w:t>
+              </w:rPr>
+              <w:t xml:space="preserve"> e achar diferença de quantidade.</w:t>
             </w:r>
           </w:p>
         </w:tc>
@@ -1090,6 +2035,8 @@
           <w:p>
             <w:pPr>
               <w:ind w:firstLine="0"/>
+            </w:pPr>
+            <w:r>
               <w:rPr>
                 <w:b/>
                 <w:bCs/>
@@ -1097,88 +2044,77 @@
                 <w:sz w:val="24"/>
                 <w:szCs w:val="24"/>
               </w:rPr>
-            </w:pPr>
-            <w:r>
-              <w:rPr>
-                <w:b/>
-                <w:bCs/>
-                <w:color w:val="FFFFFF" w:themeColor="background1"/>
-                <w:sz w:val="24"/>
-                <w:szCs w:val="24"/>
-              </w:rPr>
               <w:t xml:space="preserve">ENUNCIADO: </w:t>
             </w:r>
             <w:r>
-              <w:rPr>
-                <w:b/>
-                <w:bCs/>
-                <w:color w:val="FFFFFF" w:themeColor="background1"/>
-                <w:sz w:val="24"/>
-                <w:szCs w:val="24"/>
-              </w:rPr>
-              <w:t>Nessa prática você deverá descobrir, utilizando sua máquina virtual com o Hadoop</w:t>
-            </w:r>
-            <w:r>
-              <w:rPr>
-                <w:b/>
-                <w:bCs/>
-                <w:color w:val="FFFFFF" w:themeColor="background1"/>
-                <w:sz w:val="24"/>
-                <w:szCs w:val="24"/>
-              </w:rPr>
-              <w:t xml:space="preserve"> ou </w:t>
-            </w:r>
-            <w:r>
-              <w:rPr>
-                <w:b/>
-                <w:bCs/>
-                <w:color w:val="FFFFFF" w:themeColor="background1"/>
-                <w:sz w:val="24"/>
-                <w:szCs w:val="24"/>
-              </w:rPr>
-              <w:t>Spark ou PySpark</w:t>
-            </w:r>
-            <w:r>
-              <w:rPr>
-                <w:b/>
-                <w:bCs/>
-                <w:color w:val="FFFFFF" w:themeColor="background1"/>
-                <w:sz w:val="24"/>
-                <w:szCs w:val="24"/>
-              </w:rPr>
-              <w:t xml:space="preserve">, qual o valor da soma de todos os campos “id” dos filmes classificados como </w:t>
-            </w:r>
-            <w:r>
-              <w:rPr>
-                <w:b/>
-                <w:bCs/>
-                <w:color w:val="FFFFFF" w:themeColor="background1"/>
-                <w:sz w:val="24"/>
-                <w:szCs w:val="24"/>
-              </w:rPr>
-              <w:t>negativos</w:t>
-            </w:r>
-            <w:r>
-              <w:rPr>
-                <w:b/>
-                <w:bCs/>
-                <w:color w:val="FFFFFF" w:themeColor="background1"/>
-                <w:sz w:val="24"/>
-                <w:szCs w:val="24"/>
-              </w:rPr>
-              <w:t xml:space="preserve"> para o banco de dados “imdb-reviews-pt-br.csv”.</w:t>
+              <w:t>Nessa prática você deverá contar todas as palavras existentes nos textos negativos</w:t>
+            </w:r>
+            <w:r>
+              <w:t xml:space="preserve"> (Português</w:t>
+            </w:r>
+            <w:r>
+              <w:t xml:space="preserve"> e</w:t>
+            </w:r>
+            <w:r>
+              <w:t xml:space="preserve"> Inglês)</w:t>
+            </w:r>
+            <w:r>
+              <w:t xml:space="preserve"> e então deverá encontrar quantas palavras a mais</w:t>
+            </w:r>
+            <w:r>
+              <w:t>, no total, os textos em português possuem</w:t>
+            </w:r>
+            <w:r>
+              <w:t>.</w:t>
             </w:r>
           </w:p>
           <w:p>
             <w:pPr>
               <w:ind w:firstLine="0"/>
-              <w:rPr>
-                <w:b/>
-                <w:bCs/>
-                <w:color w:val="FFFFFF" w:themeColor="background1"/>
-                <w:sz w:val="24"/>
-                <w:szCs w:val="24"/>
-              </w:rPr>
+            </w:pPr>
+            <w:r>
+              <w:t xml:space="preserve">Para tal, crie um script em Python ou Scala e rode-o com sua máquina virtual </w:t>
+            </w:r>
+            <w:proofErr w:type="spellStart"/>
+            <w:r>
+              <w:t>Hadoop</w:t>
+            </w:r>
+            <w:proofErr w:type="spellEnd"/>
+            <w:r>
+              <w:t xml:space="preserve"> ou </w:t>
+            </w:r>
+            <w:proofErr w:type="spellStart"/>
+            <w:r>
+              <w:t>Spark</w:t>
+            </w:r>
+            <w:proofErr w:type="spellEnd"/>
+            <w:r>
+              <w:t xml:space="preserve"> ou </w:t>
+            </w:r>
+            <w:proofErr w:type="spellStart"/>
+            <w:r>
+              <w:t>PySpark</w:t>
+            </w:r>
+            <w:proofErr w:type="spellEnd"/>
+            <w:r>
+              <w:t>, como feito na prática 1.</w:t>
+            </w:r>
+          </w:p>
+          <w:p>
+            <w:pPr>
+              <w:ind w:firstLine="0"/>
+            </w:pPr>
+            <w:r>
+              <w:t>É necessário se preocupar em filtrar corretamente as avaliações de filmes para que apenas os textos marcados como negativos sejam contabilizados</w:t>
+            </w:r>
+            <w:r>
+              <w:t>.</w:t>
+            </w:r>
+          </w:p>
+          <w:p>
+            <w:pPr>
+              <w:pStyle w:val="PargrafodaLista"/>
+              <w:ind w:left="731" w:firstLine="0"/>
             </w:pPr>
           </w:p>
         </w:tc>
@@ -1190,12 +2126,12 @@
           </w:tcPr>
           <w:p>
             <w:pPr>
-              <w:pStyle w:val="ListParagraph"/>
+              <w:pStyle w:val="PargrafodaLista"/>
               <w:numPr>
                 <w:ilvl w:val="0"/>
-                <w:numId w:val="9"/>
+                <w:numId w:val="11"/>
               </w:numPr>
-              <w:ind w:left="316" w:hanging="142"/>
+              <w:ind w:left="447" w:hanging="131"/>
               <w:rPr>
                 <w:b/>
                 <w:bCs/>
@@ -1228,6 +2164,59 @@
               <w:ind w:firstLine="0"/>
               <w:jc w:val="center"/>
             </w:pPr>
+            <w:r>
+              <w:rPr>
+                <w:noProof/>
+              </w:rPr>
+              <w:drawing>
+                <wp:inline distT="0" distB="0" distL="0" distR="0" wp14:anchorId="30368704" wp14:editId="19F9C45C">
+                  <wp:extent cx="2913604" cy="3678865"/>
+                  <wp:effectExtent l="0" t="0" r="1270" b="0"/>
+                  <wp:docPr id="9" name="Imagem 9"/>
+                  <wp:cNvGraphicFramePr>
+                    <a:graphicFrameLocks xmlns:a="http://schemas.openxmlformats.org/drawingml/2006/main" noChangeAspect="1"/>
+                  </wp:cNvGraphicFramePr>
+                  <a:graphic xmlns:a="http://schemas.openxmlformats.org/drawingml/2006/main">
+                    <a:graphicData uri="http://schemas.openxmlformats.org/drawingml/2006/picture">
+                      <pic:pic xmlns:pic="http://schemas.openxmlformats.org/drawingml/2006/picture">
+                        <pic:nvPicPr>
+                          <pic:cNvPr id="0" name="Picture 6"/>
+                          <pic:cNvPicPr>
+                            <a:picLocks noChangeAspect="1" noChangeArrowheads="1"/>
+                          </pic:cNvPicPr>
+                        </pic:nvPicPr>
+                        <pic:blipFill>
+                          <a:blip r:embed="rId12" cstate="print">
+                            <a:extLst>
+                              <a:ext uri="{28A0092B-C50C-407E-A947-70E740481C1C}">
+                                <a14:useLocalDpi xmlns:a14="http://schemas.microsoft.com/office/drawing/2010/main" val="0"/>
+                              </a:ext>
+                            </a:extLst>
+                          </a:blip>
+                          <a:srcRect/>
+                          <a:stretch>
+                            <a:fillRect/>
+                          </a:stretch>
+                        </pic:blipFill>
+                        <pic:spPr bwMode="auto">
+                          <a:xfrm>
+                            <a:off x="0" y="0"/>
+                            <a:ext cx="2929970" cy="3699530"/>
+                          </a:xfrm>
+                          <a:prstGeom prst="rect">
+                            <a:avLst/>
+                          </a:prstGeom>
+                          <a:noFill/>
+                          <a:ln>
+                            <a:noFill/>
+                          </a:ln>
+                        </pic:spPr>
+                      </pic:pic>
+                    </a:graphicData>
+                  </a:graphic>
+                </wp:inline>
+              </w:drawing>
+            </w:r>
           </w:p>
           <w:p>
             <w:pPr>
@@ -1241,30 +2230,6 @@
               <w:jc w:val="center"/>
               <w:rPr>
                 <w:color w:val="FF0000"/>
-              </w:rPr>
-            </w:pPr>
-            <w:r>
-              <w:rPr>
-                <w:color w:val="FF0000"/>
-              </w:rPr>
-              <w:t>(COLOCAR IMAGEM DO CÓDIGO AQUI)</w:t>
-            </w:r>
-          </w:p>
-          <w:p>
-            <w:pPr>
-              <w:ind w:firstLine="0"/>
-              <w:jc w:val="center"/>
-              <w:rPr>
-                <w:color w:val="FF0000"/>
-              </w:rPr>
-            </w:pPr>
-          </w:p>
-          <w:p>
-            <w:pPr>
-              <w:ind w:firstLine="0"/>
-              <w:jc w:val="center"/>
-              <w:rPr>
-                <w:color w:val="FF0000"/>
                 <w:sz w:val="16"/>
                 <w:szCs w:val="16"/>
               </w:rPr>
@@ -1318,7 +2283,7 @@
                 <w:sz w:val="16"/>
                 <w:szCs w:val="16"/>
               </w:rPr>
-              <w:t>1</w:t>
+              <w:t>3</w:t>
             </w:r>
             <w:r>
               <w:rPr>
@@ -1339,672 +2304,19 @@
                 <w:sz w:val="16"/>
                 <w:szCs w:val="16"/>
               </w:rPr>
-              <w:t>: (INSERIR LEGENDA)</w:t>
-            </w:r>
-          </w:p>
-          <w:p>
-            <w:pPr>
-              <w:ind w:firstLine="0"/>
-              <w:jc w:val="center"/>
-              <w:rPr>
-                <w:sz w:val="16"/>
-                <w:szCs w:val="16"/>
-              </w:rPr>
-            </w:pPr>
-          </w:p>
-        </w:tc>
-        <w:tc>
-          <w:tcPr>
-            <w:tcW w:w="4858" w:type="dxa"/>
-          </w:tcPr>
-          <w:p>
-            <w:pPr>
-              <w:pStyle w:val="ListParagraph"/>
-              <w:numPr>
-                <w:ilvl w:val="0"/>
-                <w:numId w:val="9"/>
-              </w:numPr>
-              <w:ind w:left="407" w:hanging="171"/>
-              <w:rPr>
-                <w:b/>
-                <w:bCs/>
-                <w:color w:val="113162"/>
-              </w:rPr>
-            </w:pPr>
-            <w:r>
-              <w:rPr>
-                <w:b/>
-                <w:bCs/>
-                <w:color w:val="113162"/>
-              </w:rPr>
-              <w:t>Apresentação das Imagens/</w:t>
-            </w:r>
-            <w:r>
-              <w:rPr>
-                <w:b/>
-                <w:bCs/>
-                <w:color w:val="113162"/>
-              </w:rPr>
-              <w:t>Print d</w:t>
-            </w:r>
-            <w:r>
-              <w:rPr>
-                <w:b/>
-                <w:bCs/>
-                <w:color w:val="113162"/>
-              </w:rPr>
-              <w:t>o resultado</w:t>
-            </w:r>
-            <w:r>
-              <w:rPr>
-                <w:b/>
-                <w:bCs/>
-                <w:color w:val="113162"/>
-              </w:rPr>
-              <w:t xml:space="preserve"> (não esquecer do identificador):</w:t>
-            </w:r>
-          </w:p>
-          <w:p>
-            <w:pPr>
-              <w:pStyle w:val="ListParagraph"/>
-              <w:ind w:left="407" w:firstLine="0"/>
-              <w:rPr>
-                <w:b/>
-                <w:bCs/>
-                <w:color w:val="113162"/>
-              </w:rPr>
-            </w:pPr>
-          </w:p>
-          <w:p>
-            <w:pPr>
-              <w:pStyle w:val="ListParagraph"/>
-              <w:ind w:left="0" w:firstLine="0"/>
-              <w:jc w:val="center"/>
-              <w:rPr>
-                <w:b/>
-                <w:bCs/>
-                <w:color w:val="113162"/>
-              </w:rPr>
-            </w:pPr>
-            <w:r>
-              <w:rPr>
-                <w:color w:val="FF0000"/>
-              </w:rPr>
-              <w:t xml:space="preserve">(COLOCAR </w:t>
-            </w:r>
-            <w:r>
-              <w:rPr>
-                <w:color w:val="FF0000"/>
-              </w:rPr>
-              <w:t>FOTO</w:t>
-            </w:r>
-            <w:r>
-              <w:rPr>
-                <w:color w:val="FF0000"/>
-              </w:rPr>
-              <w:t xml:space="preserve"> AQUI)</w:t>
-            </w:r>
-          </w:p>
-          <w:p>
-            <w:pPr>
-              <w:pStyle w:val="Caption"/>
-              <w:rPr>
-                <w:bCs/>
-                <w:color w:val="FF0000"/>
-              </w:rPr>
-            </w:pPr>
-            <w:bookmarkStart w:id="1" w:name="_Toc57038271"/>
-            <w:r>
-              <w:t xml:space="preserve">Figura </w:t>
-            </w:r>
-            <w:r>
-              <w:fldChar w:fldCharType="begin"/>
-            </w:r>
-            <w:r>
-              <w:instrText xml:space="preserve"> SEQ Figura \* ARABIC </w:instrText>
-            </w:r>
-            <w:r>
-              <w:fldChar w:fldCharType="separate"/>
-            </w:r>
-            <w:r>
-              <w:rPr>
-                <w:noProof/>
-              </w:rPr>
-              <w:t>2</w:t>
-            </w:r>
-            <w:r>
-              <w:rPr>
-                <w:noProof/>
-              </w:rPr>
-              <w:fldChar w:fldCharType="end"/>
-            </w:r>
-            <w:bookmarkEnd w:id="1"/>
-            <w:r>
-              <w:rPr>
-                <w:color w:val="FF0000"/>
-              </w:rPr>
-              <w:t>: (INSERIR LEGENDA)</w:t>
-            </w:r>
-          </w:p>
-        </w:tc>
-      </w:tr>
-      <w:tr>
-        <w:tc>
-          <w:tcPr>
-            <w:tcW w:w="9716" w:type="dxa"/>
-            <w:gridSpan w:val="2"/>
-          </w:tcPr>
-          <w:p>
-            <w:pPr>
-              <w:pStyle w:val="ListParagraph"/>
-              <w:numPr>
-                <w:ilvl w:val="0"/>
-                <w:numId w:val="9"/>
-              </w:numPr>
-              <w:ind w:left="447" w:hanging="141"/>
-              <w:rPr>
-                <w:b/>
-                <w:bCs/>
-                <w:color w:val="002060"/>
-              </w:rPr>
-            </w:pPr>
-            <w:r>
-              <w:rPr>
-                <w:b/>
-                <w:bCs/>
-                <w:color w:val="113162"/>
-              </w:rPr>
-              <w:t>Respond</w:t>
-            </w:r>
-            <w:r>
-              <w:rPr>
-                <w:b/>
-                <w:bCs/>
-                <w:color w:val="113162"/>
-              </w:rPr>
-              <w:t xml:space="preserve">a </w:t>
-            </w:r>
-            <w:r>
-              <w:rPr>
-                <w:b/>
-                <w:bCs/>
-                <w:color w:val="113162"/>
-              </w:rPr>
-              <w:t>à pergunta:</w:t>
-            </w:r>
-            <w:r>
-              <w:rPr>
-                <w:b/>
-                <w:bCs/>
-                <w:color w:val="113162"/>
-              </w:rPr>
-              <w:t xml:space="preserve"> </w:t>
-            </w:r>
-            <w:r>
-              <w:rPr>
-                <w:b/>
-                <w:bCs/>
-                <w:color w:val="113162"/>
-              </w:rPr>
-              <w:t xml:space="preserve">Qual o valor da soma de todos os campos “id” dos filmes classificados como </w:t>
-            </w:r>
-            <w:r>
-              <w:rPr>
-                <w:b/>
-                <w:bCs/>
-                <w:color w:val="113162"/>
-              </w:rPr>
-              <w:t>negativos</w:t>
-            </w:r>
-            <w:r>
-              <w:rPr>
-                <w:b/>
-                <w:bCs/>
-                <w:color w:val="002060"/>
-              </w:rPr>
-              <w:t>?</w:t>
-            </w:r>
-          </w:p>
-          <w:p>
-            <w:pPr>
-              <w:pStyle w:val="ListParagraph"/>
-              <w:ind w:left="0" w:firstLine="0"/>
-              <w:jc w:val="center"/>
-              <w:rPr>
-                <w:b/>
-                <w:bCs/>
-                <w:color w:val="113162"/>
-              </w:rPr>
-            </w:pPr>
-            <w:r>
-              <w:rPr>
-                <w:b/>
-                <w:bCs/>
-                <w:color w:val="113162"/>
-              </w:rPr>
-              <w:t>Resposta:</w:t>
-            </w:r>
-            <w:r>
-              <w:rPr>
-                <w:color w:val="FF0000"/>
-              </w:rPr>
-              <w:t xml:space="preserve"> </w:t>
-            </w:r>
-            <w:r>
-              <w:rPr>
-                <w:color w:val="FF0000"/>
-              </w:rPr>
-              <w:t xml:space="preserve">(COLOCAR </w:t>
-            </w:r>
-            <w:r>
-              <w:rPr>
-                <w:color w:val="FF0000"/>
-              </w:rPr>
-              <w:t>RESPOSTA AQUI</w:t>
-            </w:r>
-            <w:r>
-              <w:rPr>
-                <w:color w:val="FF0000"/>
-              </w:rPr>
-              <w:t>)</w:t>
-            </w:r>
-          </w:p>
-          <w:p>
-            <w:pPr>
-              <w:pStyle w:val="ListParagraph"/>
-              <w:ind w:left="457" w:firstLine="0"/>
-            </w:pPr>
-          </w:p>
-        </w:tc>
-      </w:tr>
-    </w:tbl>
-    <w:p>
-      <w:pPr>
-        <w:tabs>
-          <w:tab w:val="left" w:pos="3640"/>
-        </w:tabs>
-        <w:ind w:firstLine="0"/>
-      </w:pPr>
-    </w:p>
-    <w:p>
-      <w:pPr>
-        <w:ind w:firstLine="709"/>
-      </w:pPr>
-      <w:r>
-        <w:br w:type="page"/>
-      </w:r>
-    </w:p>
-    <w:tbl>
-      <w:tblPr>
-        <w:tblStyle w:val="TableGrid"/>
-        <w:tblW w:w="0" w:type="auto"/>
-        <w:tblBorders>
-          <w:top w:val="single" w:sz="12" w:space="0" w:color="113162"/>
-          <w:left w:val="single" w:sz="12" w:space="0" w:color="113162"/>
-          <w:bottom w:val="single" w:sz="12" w:space="0" w:color="113162"/>
-          <w:right w:val="single" w:sz="12" w:space="0" w:color="113162"/>
-          <w:insideH w:val="single" w:sz="12" w:space="0" w:color="113162"/>
-          <w:insideV w:val="single" w:sz="12" w:space="0" w:color="113162"/>
-        </w:tblBorders>
-        <w:tblLook w:val="04A0" w:firstRow="1" w:lastRow="0" w:firstColumn="1" w:lastColumn="0" w:noHBand="0" w:noVBand="1"/>
-      </w:tblPr>
-      <w:tblGrid>
-        <w:gridCol w:w="4858"/>
-        <w:gridCol w:w="4858"/>
-      </w:tblGrid>
-      <w:tr>
-        <w:tc>
-          <w:tcPr>
-            <w:tcW w:w="9716" w:type="dxa"/>
-            <w:gridSpan w:val="2"/>
-            <w:shd w:val="clear" w:color="auto" w:fill="113162"/>
-          </w:tcPr>
-          <w:p>
-            <w:pPr>
-              <w:ind w:firstLine="0"/>
-              <w:rPr>
-                <w:b/>
-                <w:bCs/>
-              </w:rPr>
-            </w:pPr>
-            <w:r>
-              <w:rPr>
-                <w:b/>
-                <w:bCs/>
-                <w:color w:val="F5A607"/>
-                <w:sz w:val="40"/>
-                <w:szCs w:val="40"/>
-              </w:rPr>
-              <w:lastRenderedPageBreak/>
-              <w:t xml:space="preserve">Prática </w:t>
-            </w:r>
-            <w:r>
-              <w:rPr>
-                <w:b/>
-                <w:bCs/>
-                <w:color w:val="F5A607"/>
-                <w:sz w:val="40"/>
-                <w:szCs w:val="40"/>
-              </w:rPr>
-              <w:t>0</w:t>
-            </w:r>
-            <w:r>
-              <w:rPr>
-                <w:b/>
-                <w:bCs/>
-                <w:color w:val="F5A607"/>
-                <w:sz w:val="40"/>
-                <w:szCs w:val="40"/>
-              </w:rPr>
-              <w:t>2</w:t>
-            </w:r>
-            <w:r>
-              <w:rPr>
-                <w:b/>
-                <w:bCs/>
-                <w:color w:val="F5A607"/>
-                <w:sz w:val="40"/>
-                <w:szCs w:val="40"/>
-              </w:rPr>
-              <w:t xml:space="preserve"> – </w:t>
-            </w:r>
-            <w:r>
-              <w:rPr>
-                <w:b/>
-                <w:bCs/>
-                <w:color w:val="F5A607"/>
-                <w:sz w:val="40"/>
-                <w:szCs w:val="40"/>
-              </w:rPr>
-              <w:t xml:space="preserve">Diferença do número de palavras totais de português para inglês </w:t>
-            </w:r>
-            <w:r>
-              <w:rPr>
-                <w:b/>
-                <w:bCs/>
-                <w:color w:val="F5A607"/>
-                <w:sz w:val="40"/>
-                <w:szCs w:val="40"/>
-              </w:rPr>
-              <w:t>dos textos negativos</w:t>
-            </w:r>
-          </w:p>
-        </w:tc>
-      </w:tr>
-      <w:tr>
-        <w:tc>
-          <w:tcPr>
-            <w:tcW w:w="9716" w:type="dxa"/>
-            <w:gridSpan w:val="2"/>
-          </w:tcPr>
-          <w:p>
-            <w:pPr>
-              <w:ind w:firstLine="0"/>
-              <w:rPr>
-                <w:b/>
-                <w:bCs/>
-                <w:sz w:val="32"/>
-                <w:szCs w:val="32"/>
-              </w:rPr>
-            </w:pPr>
-            <w:r>
-              <w:rPr>
-                <w:b/>
-                <w:bCs/>
-                <w:color w:val="113162"/>
-                <w:sz w:val="32"/>
-                <w:szCs w:val="32"/>
-              </w:rPr>
-              <w:t xml:space="preserve">Questão – </w:t>
-            </w:r>
-            <w:r>
-              <w:rPr>
-                <w:b/>
-                <w:bCs/>
-                <w:color w:val="113162"/>
-                <w:sz w:val="32"/>
-                <w:szCs w:val="32"/>
-              </w:rPr>
-              <w:t>Contar palavras</w:t>
-            </w:r>
-            <w:r>
-              <w:rPr>
-                <w:b/>
-                <w:bCs/>
-                <w:color w:val="113162"/>
-                <w:sz w:val="32"/>
-                <w:szCs w:val="32"/>
-              </w:rPr>
-              <w:t xml:space="preserve"> dos textos negativos</w:t>
-            </w:r>
-            <w:r>
-              <w:rPr>
-                <w:b/>
-                <w:bCs/>
-                <w:color w:val="113162"/>
-                <w:sz w:val="32"/>
-                <w:szCs w:val="32"/>
-              </w:rPr>
-              <w:t xml:space="preserve"> e achar diferença de quantidade.</w:t>
-            </w:r>
-          </w:p>
-        </w:tc>
-      </w:tr>
-      <w:tr>
-        <w:tc>
-          <w:tcPr>
-            <w:tcW w:w="9716" w:type="dxa"/>
-            <w:gridSpan w:val="2"/>
-            <w:shd w:val="clear" w:color="auto" w:fill="113162"/>
-          </w:tcPr>
-          <w:p>
-            <w:pPr>
-              <w:ind w:firstLine="0"/>
-            </w:pPr>
-            <w:r>
-              <w:rPr>
-                <w:b/>
-                <w:bCs/>
-                <w:color w:val="FFFFFF" w:themeColor="background1"/>
-                <w:sz w:val="24"/>
-                <w:szCs w:val="24"/>
-              </w:rPr>
-              <w:t xml:space="preserve">ENUNCIADO: </w:t>
-            </w:r>
-            <w:r>
-              <w:t>Nessa prática você deverá contar todas as palavras existentes nos textos negativos</w:t>
-            </w:r>
-            <w:r>
-              <w:t xml:space="preserve"> (Português</w:t>
-            </w:r>
-            <w:r>
-              <w:t xml:space="preserve"> e</w:t>
-            </w:r>
-            <w:r>
-              <w:t xml:space="preserve"> Inglês)</w:t>
-            </w:r>
-            <w:r>
-              <w:t xml:space="preserve"> e então deverá encontrar quantas palavras a mais</w:t>
-            </w:r>
-            <w:r>
-              <w:t>, no total, os textos em português possuem</w:t>
-            </w:r>
-            <w:r>
-              <w:t>.</w:t>
-            </w:r>
-          </w:p>
-          <w:p>
-            <w:pPr>
-              <w:ind w:firstLine="0"/>
-            </w:pPr>
-            <w:r>
-              <w:t>Para tal, crie um script em Python ou Scala e rode-o com sua máquina virtual Hadoop</w:t>
-            </w:r>
-            <w:r>
-              <w:t xml:space="preserve"> ou Spark ou PySpark</w:t>
-            </w:r>
-            <w:r>
-              <w:t>, como feito na prática 1.</w:t>
-            </w:r>
-          </w:p>
-          <w:p>
-            <w:pPr>
-              <w:ind w:firstLine="0"/>
-            </w:pPr>
-            <w:r>
-              <w:t>É necessário se preocupar em filtrar corretamente as avaliações de filmes para que apenas os textos marcados como negativos sejam contabilizados</w:t>
-            </w:r>
-            <w:r>
-              <w:t>.</w:t>
-            </w:r>
-          </w:p>
-          <w:p>
-            <w:pPr>
-              <w:pStyle w:val="ListParagraph"/>
-              <w:ind w:left="731" w:firstLine="0"/>
-            </w:pPr>
-          </w:p>
-        </w:tc>
-      </w:tr>
-      <w:tr>
-        <w:tc>
-          <w:tcPr>
-            <w:tcW w:w="4858" w:type="dxa"/>
-          </w:tcPr>
-          <w:p>
-            <w:pPr>
-              <w:pStyle w:val="ListParagraph"/>
-              <w:numPr>
-                <w:ilvl w:val="0"/>
-                <w:numId w:val="11"/>
-              </w:numPr>
-              <w:ind w:left="447" w:hanging="131"/>
-              <w:rPr>
-                <w:b/>
-                <w:bCs/>
-                <w:color w:val="113162"/>
-              </w:rPr>
-            </w:pPr>
-            <w:r>
-              <w:rPr>
-                <w:b/>
-                <w:bCs/>
-                <w:color w:val="113162"/>
-              </w:rPr>
-              <w:t>Apresentação do Código (não esquecer do identificador pessoal):</w:t>
-            </w:r>
-          </w:p>
-          <w:p>
-            <w:pPr>
-              <w:ind w:firstLine="0"/>
-              <w:jc w:val="center"/>
-            </w:pPr>
-          </w:p>
-          <w:p>
-            <w:pPr>
-              <w:ind w:firstLine="0"/>
-              <w:jc w:val="center"/>
-            </w:pPr>
-          </w:p>
-          <w:p>
-            <w:pPr>
-              <w:ind w:firstLine="0"/>
-              <w:jc w:val="center"/>
-            </w:pPr>
-          </w:p>
-          <w:p>
-            <w:pPr>
-              <w:ind w:firstLine="0"/>
-              <w:jc w:val="center"/>
-            </w:pPr>
-          </w:p>
-          <w:p>
-            <w:pPr>
-              <w:ind w:firstLine="0"/>
-              <w:jc w:val="center"/>
-              <w:rPr>
-                <w:color w:val="FF0000"/>
-              </w:rPr>
-            </w:pPr>
-            <w:r>
-              <w:rPr>
-                <w:color w:val="FF0000"/>
-              </w:rPr>
-              <w:t>(COLOCAR IMAGEM DO CÓDIGO AQUI)</w:t>
-            </w:r>
-          </w:p>
-          <w:p>
-            <w:pPr>
-              <w:ind w:firstLine="0"/>
-              <w:jc w:val="center"/>
-              <w:rPr>
+              <w:t xml:space="preserve">: </w:t>
+            </w:r>
+            <w:r>
+              <w:rPr>
+                <w:b/>
+                <w:bCs/>
                 <w:color w:val="FF0000"/>
                 <w:sz w:val="16"/>
                 <w:szCs w:val="16"/>
               </w:rPr>
-            </w:pPr>
-            <w:r>
-              <w:rPr>
-                <w:b/>
-                <w:bCs/>
-                <w:color w:val="002060"/>
-                <w:sz w:val="16"/>
-                <w:szCs w:val="16"/>
-              </w:rPr>
-              <w:t xml:space="preserve">Figura </w:t>
-            </w:r>
-            <w:r>
-              <w:rPr>
-                <w:b/>
-                <w:bCs/>
-                <w:color w:val="002060"/>
-                <w:sz w:val="16"/>
-                <w:szCs w:val="16"/>
-              </w:rPr>
-              <w:fldChar w:fldCharType="begin"/>
-            </w:r>
-            <w:r>
-              <w:rPr>
-                <w:b/>
-                <w:bCs/>
-                <w:color w:val="002060"/>
-                <w:sz w:val="16"/>
-                <w:szCs w:val="16"/>
-              </w:rPr>
-              <w:instrText xml:space="preserve"> SEQ Figura \* ARABIC </w:instrText>
-            </w:r>
-            <w:r>
-              <w:rPr>
-                <w:b/>
-                <w:bCs/>
-                <w:color w:val="002060"/>
-                <w:sz w:val="16"/>
-                <w:szCs w:val="16"/>
-              </w:rPr>
-              <w:fldChar w:fldCharType="separate"/>
-            </w:r>
-            <w:r>
-              <w:rPr>
-                <w:b/>
-                <w:bCs/>
-                <w:noProof/>
-                <w:color w:val="002060"/>
-                <w:sz w:val="16"/>
-                <w:szCs w:val="16"/>
-              </w:rPr>
-              <w:t>3</w:t>
-            </w:r>
-            <w:r>
-              <w:rPr>
-                <w:b/>
-                <w:bCs/>
-                <w:noProof/>
-                <w:color w:val="002060"/>
-                <w:sz w:val="16"/>
-                <w:szCs w:val="16"/>
-              </w:rPr>
-              <w:fldChar w:fldCharType="end"/>
-            </w:r>
+              <w:t xml:space="preserve">Captura de tela do módulo </w:t>
+            </w:r>
+            <w:proofErr w:type="spellStart"/>
             <w:r>
               <w:rPr>
                 <w:b/>
@@ -2013,7 +2325,18 @@
                 <w:sz w:val="16"/>
                 <w:szCs w:val="16"/>
               </w:rPr>
-              <w:t>: (INSERIR LEGENDA)</w:t>
+              <w:t>python</w:t>
+            </w:r>
+            <w:proofErr w:type="spellEnd"/>
+            <w:r>
+              <w:rPr>
+                <w:b/>
+                <w:bCs/>
+                <w:color w:val="FF0000"/>
+                <w:sz w:val="16"/>
+                <w:szCs w:val="16"/>
+              </w:rPr>
+              <w:t>, utilizado para a realização do trabalho.</w:t>
             </w:r>
           </w:p>
           <w:p>
@@ -2029,7 +2352,7 @@
           </w:tcPr>
           <w:p>
             <w:pPr>
-              <w:pStyle w:val="ListParagraph"/>
+              <w:pStyle w:val="PargrafodaLista"/>
               <w:numPr>
                 <w:ilvl w:val="0"/>
                 <w:numId w:val="11"/>
@@ -2051,83 +2374,112 @@
           </w:p>
           <w:p>
             <w:pPr>
-              <w:pStyle w:val="ListParagraph"/>
+              <w:pStyle w:val="PargrafodaLista"/>
               <w:ind w:left="0" w:firstLine="0"/>
               <w:jc w:val="center"/>
               <w:rPr>
                 <w:color w:val="002060"/>
               </w:rPr>
             </w:pPr>
+            <w:r>
+              <w:rPr>
+                <w:noProof/>
+              </w:rPr>
+              <w:drawing>
+                <wp:inline distT="0" distB="0" distL="0" distR="0" wp14:anchorId="6EC5E62B" wp14:editId="067CD302">
+                  <wp:extent cx="2916238" cy="2933700"/>
+                  <wp:effectExtent l="0" t="0" r="0" b="0"/>
+                  <wp:docPr id="7" name="Imagem 7"/>
+                  <wp:cNvGraphicFramePr>
+                    <a:graphicFrameLocks xmlns:a="http://schemas.openxmlformats.org/drawingml/2006/main" noChangeAspect="1"/>
+                  </wp:cNvGraphicFramePr>
+                  <a:graphic xmlns:a="http://schemas.openxmlformats.org/drawingml/2006/main">
+                    <a:graphicData uri="http://schemas.openxmlformats.org/drawingml/2006/picture">
+                      <pic:pic xmlns:pic="http://schemas.openxmlformats.org/drawingml/2006/picture">
+                        <pic:nvPicPr>
+                          <pic:cNvPr id="0" name="Picture 4"/>
+                          <pic:cNvPicPr>
+                            <a:picLocks noChangeAspect="1" noChangeArrowheads="1"/>
+                          </pic:cNvPicPr>
+                        </pic:nvPicPr>
+                        <pic:blipFill>
+                          <a:blip r:embed="rId11">
+                            <a:extLst>
+                              <a:ext uri="{28A0092B-C50C-407E-A947-70E740481C1C}">
+                                <a14:useLocalDpi xmlns:a14="http://schemas.microsoft.com/office/drawing/2010/main" val="0"/>
+                              </a:ext>
+                            </a:extLst>
+                          </a:blip>
+                          <a:srcRect/>
+                          <a:stretch>
+                            <a:fillRect/>
+                          </a:stretch>
+                        </pic:blipFill>
+                        <pic:spPr bwMode="auto">
+                          <a:xfrm>
+                            <a:off x="0" y="0"/>
+                            <a:ext cx="2922185" cy="2939682"/>
+                          </a:xfrm>
+                          <a:prstGeom prst="rect">
+                            <a:avLst/>
+                          </a:prstGeom>
+                          <a:noFill/>
+                          <a:ln>
+                            <a:noFill/>
+                          </a:ln>
+                        </pic:spPr>
+                      </pic:pic>
+                    </a:graphicData>
+                  </a:graphic>
+                </wp:inline>
+              </w:drawing>
+            </w:r>
           </w:p>
           <w:p>
             <w:pPr>
-              <w:pStyle w:val="ListParagraph"/>
-              <w:ind w:left="0" w:firstLine="0"/>
-              <w:jc w:val="center"/>
-              <w:rPr>
-                <w:b/>
-                <w:bCs/>
-                <w:color w:val="113162"/>
+              <w:pStyle w:val="Legenda"/>
+              <w:rPr>
+                <w:bCs/>
               </w:rPr>
             </w:pPr>
             <w:r>
+              <w:t xml:space="preserve">Figura </w:t>
+            </w:r>
+            <w:r>
+              <w:fldChar w:fldCharType="begin"/>
+            </w:r>
+            <w:r>
+              <w:instrText xml:space="preserve"> SEQ Figura \* ARABIC </w:instrText>
+            </w:r>
+            <w:r>
+              <w:fldChar w:fldCharType="separate"/>
+            </w:r>
+            <w:r>
+              <w:rPr>
+                <w:noProof/>
+              </w:rPr>
+              <w:t>4</w:t>
+            </w:r>
+            <w:r>
+              <w:rPr>
+                <w:noProof/>
+              </w:rPr>
+              <w:fldChar w:fldCharType="end"/>
+            </w:r>
+            <w:r>
+              <w:t xml:space="preserve">: </w:t>
+            </w:r>
+            <w:r>
               <w:rPr>
                 <w:color w:val="FF0000"/>
               </w:rPr>
-              <w:t xml:space="preserve">(COLOCAR </w:t>
+              <w:t>Captura de Tela</w:t>
             </w:r>
             <w:r>
               <w:rPr>
                 <w:color w:val="FF0000"/>
               </w:rPr>
-              <w:t>FOTO</w:t>
-            </w:r>
-            <w:r>
-              <w:rPr>
-                <w:color w:val="FF0000"/>
-              </w:rPr>
-              <w:t xml:space="preserve"> AQUI)</w:t>
-            </w:r>
-          </w:p>
-          <w:p>
-            <w:pPr>
-              <w:pStyle w:val="Caption"/>
-              <w:rPr>
-                <w:bCs/>
-              </w:rPr>
-            </w:pPr>
-            <w:r>
-              <w:t xml:space="preserve">Figura </w:t>
-            </w:r>
-            <w:r>
-              <w:fldChar w:fldCharType="begin"/>
-            </w:r>
-            <w:r>
-              <w:instrText xml:space="preserve"> SEQ Figura \* ARABIC </w:instrText>
-            </w:r>
-            <w:r>
-              <w:fldChar w:fldCharType="separate"/>
-            </w:r>
-            <w:r>
-              <w:rPr>
-                <w:noProof/>
-              </w:rPr>
-              <w:t>4</w:t>
-            </w:r>
-            <w:r>
-              <w:rPr>
-                <w:noProof/>
-              </w:rPr>
-              <w:fldChar w:fldCharType="end"/>
-            </w:r>
-            <w:r>
-              <w:t xml:space="preserve">: </w:t>
-            </w:r>
-            <w:r>
-              <w:rPr>
-                <w:color w:val="FF0000"/>
-              </w:rPr>
-              <w:t>(INSERIR LEGENDA)</w:t>
+              <w:t>, visualização dos dados via terminal</w:t>
             </w:r>
           </w:p>
         </w:tc>
@@ -2140,7 +2492,7 @@
           </w:tcPr>
           <w:p>
             <w:pPr>
-              <w:pStyle w:val="ListParagraph"/>
+              <w:pStyle w:val="PargrafodaLista"/>
               <w:numPr>
                 <w:ilvl w:val="0"/>
                 <w:numId w:val="11"/>
@@ -2242,7 +2594,7 @@
           </w:p>
           <w:p>
             <w:pPr>
-              <w:pStyle w:val="ListParagraph"/>
+              <w:pStyle w:val="PargrafodaLista"/>
               <w:ind w:left="0" w:firstLine="0"/>
               <w:jc w:val="center"/>
               <w:rPr>
@@ -2269,24 +2621,12 @@
               <w:rPr>
                 <w:color w:val="FF0000"/>
               </w:rPr>
-              <w:t xml:space="preserve">(COLOCAR </w:t>
-            </w:r>
-            <w:r>
-              <w:rPr>
-                <w:color w:val="FF0000"/>
-              </w:rPr>
-              <w:t>RESPOSTA AQUI</w:t>
-            </w:r>
-            <w:r>
-              <w:rPr>
-                <w:color w:val="FF0000"/>
-              </w:rPr>
-              <w:t>)</w:t>
+              <w:t>O número total de palavras a mais é de 54976</w:t>
             </w:r>
           </w:p>
           <w:p>
             <w:pPr>
-              <w:pStyle w:val="ListParagraph"/>
+              <w:pStyle w:val="PargrafodaLista"/>
               <w:ind w:left="457" w:firstLine="0"/>
             </w:pPr>
           </w:p>
@@ -2299,12 +2639,12 @@
       </w:pPr>
     </w:p>
     <w:sectPr>
-      <w:headerReference w:type="even" r:id="rId10"/>
-      <w:headerReference w:type="default" r:id="rId11"/>
-      <w:footerReference w:type="even" r:id="rId12"/>
-      <w:footerReference w:type="default" r:id="rId13"/>
-      <w:headerReference w:type="first" r:id="rId14"/>
-      <w:footerReference w:type="first" r:id="rId15"/>
+      <w:headerReference w:type="even" r:id="rId13"/>
+      <w:headerReference w:type="default" r:id="rId14"/>
+      <w:footerReference w:type="even" r:id="rId15"/>
+      <w:footerReference w:type="default" r:id="rId16"/>
+      <w:headerReference w:type="first" r:id="rId17"/>
+      <w:footerReference w:type="first" r:id="rId18"/>
       <w:pgSz w:w="11906" w:h="16838"/>
       <w:pgMar w:top="1440" w:right="1080" w:bottom="1440" w:left="1080" w:header="709" w:footer="284" w:gutter="0"/>
       <w:pgNumType w:start="0"/>
@@ -2317,7 +2657,7 @@
 </file>
 
 <file path=word/endnotes.xml><?xml version="1.0" encoding="utf-8"?>
-<w:endnotes xmlns:wpc="http://schemas.microsoft.com/office/word/2010/wordprocessingCanvas" xmlns:cx="http://schemas.microsoft.com/office/drawing/2014/chartex" xmlns:cx1="http://schemas.microsoft.com/office/drawing/2015/9/8/chartex" xmlns:cx2="http://schemas.microsoft.com/office/drawing/2015/10/21/chartex" xmlns:cx3="http://schemas.microsoft.com/office/drawing/2016/5/9/chartex" xmlns:cx4="http://schemas.microsoft.com/office/drawing/2016/5/10/chartex" xmlns:cx5="http://schemas.microsoft.com/office/drawing/2016/5/11/chartex" xmlns:cx6="http://schemas.microsoft.com/office/drawing/2016/5/12/chartex" xmlns:cx7="http://schemas.microsoft.com/office/drawing/2016/5/13/chartex" xmlns:cx8="http://schemas.microsoft.com/office/drawing/2016/5/14/chartex" xmlns:mc="http://schemas.openxmlformats.org/markup-compatibility/2006" xmlns:aink="http://schemas.microsoft.com/office/drawing/2016/ink" xmlns:am3d="http://schemas.microsoft.com/office/drawing/2017/model3d" xmlns:o="urn:schemas-microsoft-com:office:office" xmlns:oel="http://schemas.microsoft.com/office/2019/extlst" xmlns:r="http://schemas.openxmlformats.org/officeDocument/2006/relationships" xmlns:m="http://schemas.openxmlformats.org/officeDocument/2006/math" xmlns:v="urn:schemas-microsoft-com:vml" xmlns:wp14="http://schemas.microsoft.com/office/word/2010/wordprocessingDrawing" xmlns:wp="http://schemas.openxmlformats.org/drawingml/2006/wordprocessingDrawing" xmlns:w10="urn:schemas-microsoft-com:office:word" xmlns:w="http://schemas.openxmlformats.org/wordprocessingml/2006/main" xmlns:w14="http://schemas.microsoft.com/office/word/2010/wordml" xmlns:w15="http://schemas.microsoft.com/office/word/2012/wordml" xmlns:w16cex="http://schemas.microsoft.com/office/word/2018/wordml/cex" xmlns:w16cid="http://schemas.microsoft.com/office/word/2016/wordml/cid" xmlns:w16="http://schemas.microsoft.com/office/word/2018/wordml" xmlns:w16du="http://schemas.microsoft.com/office/word/2023/wordml/word16du" xmlns:w16sdtdh="http://schemas.microsoft.com/office/word/2020/wordml/sdtdatahash" xmlns:w16se="http://schemas.microsoft.com/office/word/2015/wordml/symex" xmlns:wpg="http://schemas.microsoft.com/office/word/2010/wordprocessingGroup" xmlns:wpi="http://schemas.microsoft.com/office/word/2010/wordprocessingInk" xmlns:wne="http://schemas.microsoft.com/office/word/2006/wordml" xmlns:wps="http://schemas.microsoft.com/office/word/2010/wordprocessingShape" mc:Ignorable="w14 w15 w16se w16cid w16 w16cex w16sdtdh w16du wp14">
+<w:endnotes xmlns:wpc="http://schemas.microsoft.com/office/word/2010/wordprocessingCanvas" xmlns:cx="http://schemas.microsoft.com/office/drawing/2014/chartex" xmlns:cx1="http://schemas.microsoft.com/office/drawing/2015/9/8/chartex" xmlns:cx2="http://schemas.microsoft.com/office/drawing/2015/10/21/chartex" xmlns:cx3="http://schemas.microsoft.com/office/drawing/2016/5/9/chartex" xmlns:cx4="http://schemas.microsoft.com/office/drawing/2016/5/10/chartex" xmlns:cx5="http://schemas.microsoft.com/office/drawing/2016/5/11/chartex" xmlns:cx6="http://schemas.microsoft.com/office/drawing/2016/5/12/chartex" xmlns:cx7="http://schemas.microsoft.com/office/drawing/2016/5/13/chartex" xmlns:cx8="http://schemas.microsoft.com/office/drawing/2016/5/14/chartex" xmlns:mc="http://schemas.openxmlformats.org/markup-compatibility/2006" xmlns:aink="http://schemas.microsoft.com/office/drawing/2016/ink" xmlns:am3d="http://schemas.microsoft.com/office/drawing/2017/model3d" xmlns:o="urn:schemas-microsoft-com:office:office" xmlns:r="http://schemas.openxmlformats.org/officeDocument/2006/relationships" xmlns:m="http://schemas.openxmlformats.org/officeDocument/2006/math" xmlns:v="urn:schemas-microsoft-com:vml" xmlns:wp14="http://schemas.microsoft.com/office/word/2010/wordprocessingDrawing" xmlns:wp="http://schemas.openxmlformats.org/drawingml/2006/wordprocessingDrawing" xmlns:w10="urn:schemas-microsoft-com:office:word" xmlns:w="http://schemas.openxmlformats.org/wordprocessingml/2006/main" xmlns:w14="http://schemas.microsoft.com/office/word/2010/wordml" xmlns:w15="http://schemas.microsoft.com/office/word/2012/wordml" xmlns:w16cex="http://schemas.microsoft.com/office/word/2018/wordml/cex" xmlns:w16cid="http://schemas.microsoft.com/office/word/2016/wordml/cid" xmlns:w16="http://schemas.microsoft.com/office/word/2018/wordml" xmlns:w16sdtdh="http://schemas.microsoft.com/office/word/2020/wordml/sdtdatahash" xmlns:w16se="http://schemas.microsoft.com/office/word/2015/wordml/symex" xmlns:wpg="http://schemas.microsoft.com/office/word/2010/wordprocessingGroup" xmlns:wpi="http://schemas.microsoft.com/office/word/2010/wordprocessingInk" xmlns:wne="http://schemas.microsoft.com/office/word/2006/wordml" xmlns:wps="http://schemas.microsoft.com/office/word/2010/wordprocessingShape" mc:Ignorable="w14 w15 w16se w16cid w16 w16cex w16sdtdh wp14">
   <w:endnote w:type="separator" w:id="-1">
     <w:p>
       <w:r>
@@ -2347,17 +2687,17 @@
 </file>
 
 <file path=word/footer1.xml><?xml version="1.0" encoding="utf-8"?>
-<w:ftr xmlns:wpc="http://schemas.microsoft.com/office/word/2010/wordprocessingCanvas" xmlns:cx="http://schemas.microsoft.com/office/drawing/2014/chartex" xmlns:cx1="http://schemas.microsoft.com/office/drawing/2015/9/8/chartex" xmlns:cx2="http://schemas.microsoft.com/office/drawing/2015/10/21/chartex" xmlns:cx3="http://schemas.microsoft.com/office/drawing/2016/5/9/chartex" xmlns:cx4="http://schemas.microsoft.com/office/drawing/2016/5/10/chartex" xmlns:cx5="http://schemas.microsoft.com/office/drawing/2016/5/11/chartex" xmlns:cx6="http://schemas.microsoft.com/office/drawing/2016/5/12/chartex" xmlns:cx7="http://schemas.microsoft.com/office/drawing/2016/5/13/chartex" xmlns:cx8="http://schemas.microsoft.com/office/drawing/2016/5/14/chartex" xmlns:mc="http://schemas.openxmlformats.org/markup-compatibility/2006" xmlns:aink="http://schemas.microsoft.com/office/drawing/2016/ink" xmlns:am3d="http://schemas.microsoft.com/office/drawing/2017/model3d" xmlns:o="urn:schemas-microsoft-com:office:office" xmlns:oel="http://schemas.microsoft.com/office/2019/extlst" xmlns:r="http://schemas.openxmlformats.org/officeDocument/2006/relationships" xmlns:m="http://schemas.openxmlformats.org/officeDocument/2006/math" xmlns:v="urn:schemas-microsoft-com:vml" xmlns:wp14="http://schemas.microsoft.com/office/word/2010/wordprocessingDrawing" xmlns:wp="http://schemas.openxmlformats.org/drawingml/2006/wordprocessingDrawing" xmlns:w10="urn:schemas-microsoft-com:office:word" xmlns:w="http://schemas.openxmlformats.org/wordprocessingml/2006/main" xmlns:w14="http://schemas.microsoft.com/office/word/2010/wordml" xmlns:w15="http://schemas.microsoft.com/office/word/2012/wordml" xmlns:w16cex="http://schemas.microsoft.com/office/word/2018/wordml/cex" xmlns:w16cid="http://schemas.microsoft.com/office/word/2016/wordml/cid" xmlns:w16="http://schemas.microsoft.com/office/word/2018/wordml" xmlns:w16du="http://schemas.microsoft.com/office/word/2023/wordml/word16du" xmlns:w16sdtdh="http://schemas.microsoft.com/office/word/2020/wordml/sdtdatahash" xmlns:w16se="http://schemas.microsoft.com/office/word/2015/wordml/symex" xmlns:wpg="http://schemas.microsoft.com/office/word/2010/wordprocessingGroup" xmlns:wpi="http://schemas.microsoft.com/office/word/2010/wordprocessingInk" xmlns:wne="http://schemas.microsoft.com/office/word/2006/wordml" xmlns:wps="http://schemas.microsoft.com/office/word/2010/wordprocessingShape" mc:Ignorable="w14 w15 w16se w16cid w16 w16cex w16sdtdh w16du wp14">
+<w:ftr xmlns:wpc="http://schemas.microsoft.com/office/word/2010/wordprocessingCanvas" xmlns:cx="http://schemas.microsoft.com/office/drawing/2014/chartex" xmlns:cx1="http://schemas.microsoft.com/office/drawing/2015/9/8/chartex" xmlns:cx2="http://schemas.microsoft.com/office/drawing/2015/10/21/chartex" xmlns:cx3="http://schemas.microsoft.com/office/drawing/2016/5/9/chartex" xmlns:cx4="http://schemas.microsoft.com/office/drawing/2016/5/10/chartex" xmlns:cx5="http://schemas.microsoft.com/office/drawing/2016/5/11/chartex" xmlns:cx6="http://schemas.microsoft.com/office/drawing/2016/5/12/chartex" xmlns:cx7="http://schemas.microsoft.com/office/drawing/2016/5/13/chartex" xmlns:cx8="http://schemas.microsoft.com/office/drawing/2016/5/14/chartex" xmlns:mc="http://schemas.openxmlformats.org/markup-compatibility/2006" xmlns:aink="http://schemas.microsoft.com/office/drawing/2016/ink" xmlns:am3d="http://schemas.microsoft.com/office/drawing/2017/model3d" xmlns:o="urn:schemas-microsoft-com:office:office" xmlns:r="http://schemas.openxmlformats.org/officeDocument/2006/relationships" xmlns:m="http://schemas.openxmlformats.org/officeDocument/2006/math" xmlns:v="urn:schemas-microsoft-com:vml" xmlns:wp14="http://schemas.microsoft.com/office/word/2010/wordprocessingDrawing" xmlns:wp="http://schemas.openxmlformats.org/drawingml/2006/wordprocessingDrawing" xmlns:w10="urn:schemas-microsoft-com:office:word" xmlns:w="http://schemas.openxmlformats.org/wordprocessingml/2006/main" xmlns:w14="http://schemas.microsoft.com/office/word/2010/wordml" xmlns:w15="http://schemas.microsoft.com/office/word/2012/wordml" xmlns:w16cex="http://schemas.microsoft.com/office/word/2018/wordml/cex" xmlns:w16cid="http://schemas.microsoft.com/office/word/2016/wordml/cid" xmlns:w16="http://schemas.microsoft.com/office/word/2018/wordml" xmlns:w16sdtdh="http://schemas.microsoft.com/office/word/2020/wordml/sdtdatahash" xmlns:w16se="http://schemas.microsoft.com/office/word/2015/wordml/symex" xmlns:wpg="http://schemas.microsoft.com/office/word/2010/wordprocessingGroup" xmlns:wpi="http://schemas.microsoft.com/office/word/2010/wordprocessingInk" xmlns:wne="http://schemas.microsoft.com/office/word/2006/wordml" xmlns:wps="http://schemas.microsoft.com/office/word/2010/wordprocessingShape" mc:Ignorable="w14 w15 w16se w16cid w16 w16cex w16sdtdh wp14">
   <w:p>
     <w:pPr>
-      <w:pStyle w:val="Footer"/>
+      <w:pStyle w:val="Rodap"/>
     </w:pPr>
   </w:p>
 </w:ftr>
 </file>
 
 <file path=word/footer2.xml><?xml version="1.0" encoding="utf-8"?>
-<w:ftr xmlns:wpc="http://schemas.microsoft.com/office/word/2010/wordprocessingCanvas" xmlns:cx="http://schemas.microsoft.com/office/drawing/2014/chartex" xmlns:cx1="http://schemas.microsoft.com/office/drawing/2015/9/8/chartex" xmlns:cx2="http://schemas.microsoft.com/office/drawing/2015/10/21/chartex" xmlns:cx3="http://schemas.microsoft.com/office/drawing/2016/5/9/chartex" xmlns:cx4="http://schemas.microsoft.com/office/drawing/2016/5/10/chartex" xmlns:cx5="http://schemas.microsoft.com/office/drawing/2016/5/11/chartex" xmlns:cx6="http://schemas.microsoft.com/office/drawing/2016/5/12/chartex" xmlns:cx7="http://schemas.microsoft.com/office/drawing/2016/5/13/chartex" xmlns:cx8="http://schemas.microsoft.com/office/drawing/2016/5/14/chartex" xmlns:mc="http://schemas.openxmlformats.org/markup-compatibility/2006" xmlns:aink="http://schemas.microsoft.com/office/drawing/2016/ink" xmlns:am3d="http://schemas.microsoft.com/office/drawing/2017/model3d" xmlns:o="urn:schemas-microsoft-com:office:office" xmlns:oel="http://schemas.microsoft.com/office/2019/extlst" xmlns:r="http://schemas.openxmlformats.org/officeDocument/2006/relationships" xmlns:m="http://schemas.openxmlformats.org/officeDocument/2006/math" xmlns:v="urn:schemas-microsoft-com:vml" xmlns:wp14="http://schemas.microsoft.com/office/word/2010/wordprocessingDrawing" xmlns:wp="http://schemas.openxmlformats.org/drawingml/2006/wordprocessingDrawing" xmlns:w10="urn:schemas-microsoft-com:office:word" xmlns:w="http://schemas.openxmlformats.org/wordprocessingml/2006/main" xmlns:w14="http://schemas.microsoft.com/office/word/2010/wordml" xmlns:w15="http://schemas.microsoft.com/office/word/2012/wordml" xmlns:w16cex="http://schemas.microsoft.com/office/word/2018/wordml/cex" xmlns:w16cid="http://schemas.microsoft.com/office/word/2016/wordml/cid" xmlns:w16="http://schemas.microsoft.com/office/word/2018/wordml" xmlns:w16du="http://schemas.microsoft.com/office/word/2023/wordml/word16du" xmlns:w16sdtdh="http://schemas.microsoft.com/office/word/2020/wordml/sdtdatahash" xmlns:w16se="http://schemas.microsoft.com/office/word/2015/wordml/symex" xmlns:wpg="http://schemas.microsoft.com/office/word/2010/wordprocessingGroup" xmlns:wpi="http://schemas.microsoft.com/office/word/2010/wordprocessingInk" xmlns:wne="http://schemas.microsoft.com/office/word/2006/wordml" xmlns:wps="http://schemas.microsoft.com/office/word/2010/wordprocessingShape" mc:Ignorable="w14 w15 w16se w16cid w16 w16cex w16sdtdh w16du wp14">
+<w:ftr xmlns:wpc="http://schemas.microsoft.com/office/word/2010/wordprocessingCanvas" xmlns:cx="http://schemas.microsoft.com/office/drawing/2014/chartex" xmlns:cx1="http://schemas.microsoft.com/office/drawing/2015/9/8/chartex" xmlns:cx2="http://schemas.microsoft.com/office/drawing/2015/10/21/chartex" xmlns:cx3="http://schemas.microsoft.com/office/drawing/2016/5/9/chartex" xmlns:cx4="http://schemas.microsoft.com/office/drawing/2016/5/10/chartex" xmlns:cx5="http://schemas.microsoft.com/office/drawing/2016/5/11/chartex" xmlns:cx6="http://schemas.microsoft.com/office/drawing/2016/5/12/chartex" xmlns:cx7="http://schemas.microsoft.com/office/drawing/2016/5/13/chartex" xmlns:cx8="http://schemas.microsoft.com/office/drawing/2016/5/14/chartex" xmlns:mc="http://schemas.openxmlformats.org/markup-compatibility/2006" xmlns:aink="http://schemas.microsoft.com/office/drawing/2016/ink" xmlns:am3d="http://schemas.microsoft.com/office/drawing/2017/model3d" xmlns:o="urn:schemas-microsoft-com:office:office" xmlns:r="http://schemas.openxmlformats.org/officeDocument/2006/relationships" xmlns:m="http://schemas.openxmlformats.org/officeDocument/2006/math" xmlns:v="urn:schemas-microsoft-com:vml" xmlns:wp14="http://schemas.microsoft.com/office/word/2010/wordprocessingDrawing" xmlns:wp="http://schemas.openxmlformats.org/drawingml/2006/wordprocessingDrawing" xmlns:w10="urn:schemas-microsoft-com:office:word" xmlns:w="http://schemas.openxmlformats.org/wordprocessingml/2006/main" xmlns:w14="http://schemas.microsoft.com/office/word/2010/wordml" xmlns:w15="http://schemas.microsoft.com/office/word/2012/wordml" xmlns:w16cex="http://schemas.microsoft.com/office/word/2018/wordml/cex" xmlns:w16cid="http://schemas.microsoft.com/office/word/2016/wordml/cid" xmlns:w16="http://schemas.microsoft.com/office/word/2018/wordml" xmlns:w16sdtdh="http://schemas.microsoft.com/office/word/2020/wordml/sdtdatahash" xmlns:w16se="http://schemas.microsoft.com/office/word/2015/wordml/symex" xmlns:wpg="http://schemas.microsoft.com/office/word/2010/wordprocessingGroup" xmlns:wpi="http://schemas.microsoft.com/office/word/2010/wordprocessingInk" xmlns:wne="http://schemas.microsoft.com/office/word/2006/wordml" xmlns:wps="http://schemas.microsoft.com/office/word/2010/wordprocessingShape" mc:Ignorable="w14 w15 w16se w16cid w16 w16cex w16sdtdh wp14">
   <w:sdt>
     <w:sdtPr>
       <w:id w:val="58068754"/>
@@ -2374,7 +2714,7 @@
     <w:sdtContent>
       <w:p>
         <w:pPr>
-          <w:pStyle w:val="Footer"/>
+          <w:pStyle w:val="Rodap"/>
           <w:tabs>
             <w:tab w:val="clear" w:pos="4252"/>
             <w:tab w:val="center" w:pos="5220"/>
@@ -2445,7 +2785,7 @@
                 </wp:anchor>
               </w:drawing>
             </mc:Choice>
-            <mc:Fallback xmlns:arto="http://schemas.microsoft.com/office/word/2006/arto">
+            <mc:Fallback xmlns:oel="http://schemas.microsoft.com/office/2019/extlst" xmlns:w16du="http://schemas.microsoft.com/office/word/2023/wordml/word16du" xmlns:arto="http://schemas.microsoft.com/office/word/2006/arto">
               <w:pict>
                 <v:shapetype w14:anchorId="43E34CF2" id="_x0000_t110" coordsize="21600,21600" o:spt="110" path="m10800,l,10800,10800,21600,21600,10800xe">
                   <v:stroke joinstyle="miter"/>
@@ -2461,7 +2801,7 @@
       </w:p>
       <w:p>
         <w:pPr>
-          <w:pStyle w:val="Footer"/>
+          <w:pStyle w:val="Rodap"/>
           <w:ind w:firstLine="0"/>
           <w:jc w:val="center"/>
           <w:rPr>
@@ -2503,7 +2843,7 @@
   </w:sdt>
   <w:p>
     <w:pPr>
-      <w:pStyle w:val="Footer"/>
+      <w:pStyle w:val="Rodap"/>
       <w:ind w:firstLine="0"/>
     </w:pPr>
   </w:p>
@@ -2511,17 +2851,17 @@
 </file>
 
 <file path=word/footer3.xml><?xml version="1.0" encoding="utf-8"?>
-<w:ftr xmlns:wpc="http://schemas.microsoft.com/office/word/2010/wordprocessingCanvas" xmlns:cx="http://schemas.microsoft.com/office/drawing/2014/chartex" xmlns:cx1="http://schemas.microsoft.com/office/drawing/2015/9/8/chartex" xmlns:cx2="http://schemas.microsoft.com/office/drawing/2015/10/21/chartex" xmlns:cx3="http://schemas.microsoft.com/office/drawing/2016/5/9/chartex" xmlns:cx4="http://schemas.microsoft.com/office/drawing/2016/5/10/chartex" xmlns:cx5="http://schemas.microsoft.com/office/drawing/2016/5/11/chartex" xmlns:cx6="http://schemas.microsoft.com/office/drawing/2016/5/12/chartex" xmlns:cx7="http://schemas.microsoft.com/office/drawing/2016/5/13/chartex" xmlns:cx8="http://schemas.microsoft.com/office/drawing/2016/5/14/chartex" xmlns:mc="http://schemas.openxmlformats.org/markup-compatibility/2006" xmlns:aink="http://schemas.microsoft.com/office/drawing/2016/ink" xmlns:am3d="http://schemas.microsoft.com/office/drawing/2017/model3d" xmlns:o="urn:schemas-microsoft-com:office:office" xmlns:oel="http://schemas.microsoft.com/office/2019/extlst" xmlns:r="http://schemas.openxmlformats.org/officeDocument/2006/relationships" xmlns:m="http://schemas.openxmlformats.org/officeDocument/2006/math" xmlns:v="urn:schemas-microsoft-com:vml" xmlns:wp14="http://schemas.microsoft.com/office/word/2010/wordprocessingDrawing" xmlns:wp="http://schemas.openxmlformats.org/drawingml/2006/wordprocessingDrawing" xmlns:w10="urn:schemas-microsoft-com:office:word" xmlns:w="http://schemas.openxmlformats.org/wordprocessingml/2006/main" xmlns:w14="http://schemas.microsoft.com/office/word/2010/wordml" xmlns:w15="http://schemas.microsoft.com/office/word/2012/wordml" xmlns:w16cex="http://schemas.microsoft.com/office/word/2018/wordml/cex" xmlns:w16cid="http://schemas.microsoft.com/office/word/2016/wordml/cid" xmlns:w16="http://schemas.microsoft.com/office/word/2018/wordml" xmlns:w16du="http://schemas.microsoft.com/office/word/2023/wordml/word16du" xmlns:w16sdtdh="http://schemas.microsoft.com/office/word/2020/wordml/sdtdatahash" xmlns:w16se="http://schemas.microsoft.com/office/word/2015/wordml/symex" xmlns:wpg="http://schemas.microsoft.com/office/word/2010/wordprocessingGroup" xmlns:wpi="http://schemas.microsoft.com/office/word/2010/wordprocessingInk" xmlns:wne="http://schemas.microsoft.com/office/word/2006/wordml" xmlns:wps="http://schemas.microsoft.com/office/word/2010/wordprocessingShape" mc:Ignorable="w14 w15 w16se w16cid w16 w16cex w16sdtdh w16du wp14">
+<w:ftr xmlns:wpc="http://schemas.microsoft.com/office/word/2010/wordprocessingCanvas" xmlns:cx="http://schemas.microsoft.com/office/drawing/2014/chartex" xmlns:cx1="http://schemas.microsoft.com/office/drawing/2015/9/8/chartex" xmlns:cx2="http://schemas.microsoft.com/office/drawing/2015/10/21/chartex" xmlns:cx3="http://schemas.microsoft.com/office/drawing/2016/5/9/chartex" xmlns:cx4="http://schemas.microsoft.com/office/drawing/2016/5/10/chartex" xmlns:cx5="http://schemas.microsoft.com/office/drawing/2016/5/11/chartex" xmlns:cx6="http://schemas.microsoft.com/office/drawing/2016/5/12/chartex" xmlns:cx7="http://schemas.microsoft.com/office/drawing/2016/5/13/chartex" xmlns:cx8="http://schemas.microsoft.com/office/drawing/2016/5/14/chartex" xmlns:mc="http://schemas.openxmlformats.org/markup-compatibility/2006" xmlns:aink="http://schemas.microsoft.com/office/drawing/2016/ink" xmlns:am3d="http://schemas.microsoft.com/office/drawing/2017/model3d" xmlns:o="urn:schemas-microsoft-com:office:office" xmlns:r="http://schemas.openxmlformats.org/officeDocument/2006/relationships" xmlns:m="http://schemas.openxmlformats.org/officeDocument/2006/math" xmlns:v="urn:schemas-microsoft-com:vml" xmlns:wp14="http://schemas.microsoft.com/office/word/2010/wordprocessingDrawing" xmlns:wp="http://schemas.openxmlformats.org/drawingml/2006/wordprocessingDrawing" xmlns:w10="urn:schemas-microsoft-com:office:word" xmlns:w="http://schemas.openxmlformats.org/wordprocessingml/2006/main" xmlns:w14="http://schemas.microsoft.com/office/word/2010/wordml" xmlns:w15="http://schemas.microsoft.com/office/word/2012/wordml" xmlns:w16cex="http://schemas.microsoft.com/office/word/2018/wordml/cex" xmlns:w16cid="http://schemas.microsoft.com/office/word/2016/wordml/cid" xmlns:w16="http://schemas.microsoft.com/office/word/2018/wordml" xmlns:w16sdtdh="http://schemas.microsoft.com/office/word/2020/wordml/sdtdatahash" xmlns:w16se="http://schemas.microsoft.com/office/word/2015/wordml/symex" xmlns:wpg="http://schemas.microsoft.com/office/word/2010/wordprocessingGroup" xmlns:wpi="http://schemas.microsoft.com/office/word/2010/wordprocessingInk" xmlns:wne="http://schemas.microsoft.com/office/word/2006/wordml" xmlns:wps="http://schemas.microsoft.com/office/word/2010/wordprocessingShape" mc:Ignorable="w14 w15 w16se w16cid w16 w16cex w16sdtdh wp14">
   <w:p>
     <w:pPr>
-      <w:pStyle w:val="Footer"/>
+      <w:pStyle w:val="Rodap"/>
     </w:pPr>
   </w:p>
 </w:ftr>
 </file>
 
 <file path=word/footnotes.xml><?xml version="1.0" encoding="utf-8"?>
-<w:footnotes xmlns:wpc="http://schemas.microsoft.com/office/word/2010/wordprocessingCanvas" xmlns:cx="http://schemas.microsoft.com/office/drawing/2014/chartex" xmlns:cx1="http://schemas.microsoft.com/office/drawing/2015/9/8/chartex" xmlns:cx2="http://schemas.microsoft.com/office/drawing/2015/10/21/chartex" xmlns:cx3="http://schemas.microsoft.com/office/drawing/2016/5/9/chartex" xmlns:cx4="http://schemas.microsoft.com/office/drawing/2016/5/10/chartex" xmlns:cx5="http://schemas.microsoft.com/office/drawing/2016/5/11/chartex" xmlns:cx6="http://schemas.microsoft.com/office/drawing/2016/5/12/chartex" xmlns:cx7="http://schemas.microsoft.com/office/drawing/2016/5/13/chartex" xmlns:cx8="http://schemas.microsoft.com/office/drawing/2016/5/14/chartex" xmlns:mc="http://schemas.openxmlformats.org/markup-compatibility/2006" xmlns:aink="http://schemas.microsoft.com/office/drawing/2016/ink" xmlns:am3d="http://schemas.microsoft.com/office/drawing/2017/model3d" xmlns:o="urn:schemas-microsoft-com:office:office" xmlns:oel="http://schemas.microsoft.com/office/2019/extlst" xmlns:r="http://schemas.openxmlformats.org/officeDocument/2006/relationships" xmlns:m="http://schemas.openxmlformats.org/officeDocument/2006/math" xmlns:v="urn:schemas-microsoft-com:vml" xmlns:wp14="http://schemas.microsoft.com/office/word/2010/wordprocessingDrawing" xmlns:wp="http://schemas.openxmlformats.org/drawingml/2006/wordprocessingDrawing" xmlns:w10="urn:schemas-microsoft-com:office:word" xmlns:w="http://schemas.openxmlformats.org/wordprocessingml/2006/main" xmlns:w14="http://schemas.microsoft.com/office/word/2010/wordml" xmlns:w15="http://schemas.microsoft.com/office/word/2012/wordml" xmlns:w16cex="http://schemas.microsoft.com/office/word/2018/wordml/cex" xmlns:w16cid="http://schemas.microsoft.com/office/word/2016/wordml/cid" xmlns:w16="http://schemas.microsoft.com/office/word/2018/wordml" xmlns:w16du="http://schemas.microsoft.com/office/word/2023/wordml/word16du" xmlns:w16sdtdh="http://schemas.microsoft.com/office/word/2020/wordml/sdtdatahash" xmlns:w16se="http://schemas.microsoft.com/office/word/2015/wordml/symex" xmlns:wpg="http://schemas.microsoft.com/office/word/2010/wordprocessingGroup" xmlns:wpi="http://schemas.microsoft.com/office/word/2010/wordprocessingInk" xmlns:wne="http://schemas.microsoft.com/office/word/2006/wordml" xmlns:wps="http://schemas.microsoft.com/office/word/2010/wordprocessingShape" mc:Ignorable="w14 w15 w16se w16cid w16 w16cex w16sdtdh w16du wp14">
+<w:footnotes xmlns:wpc="http://schemas.microsoft.com/office/word/2010/wordprocessingCanvas" xmlns:cx="http://schemas.microsoft.com/office/drawing/2014/chartex" xmlns:cx1="http://schemas.microsoft.com/office/drawing/2015/9/8/chartex" xmlns:cx2="http://schemas.microsoft.com/office/drawing/2015/10/21/chartex" xmlns:cx3="http://schemas.microsoft.com/office/drawing/2016/5/9/chartex" xmlns:cx4="http://schemas.microsoft.com/office/drawing/2016/5/10/chartex" xmlns:cx5="http://schemas.microsoft.com/office/drawing/2016/5/11/chartex" xmlns:cx6="http://schemas.microsoft.com/office/drawing/2016/5/12/chartex" xmlns:cx7="http://schemas.microsoft.com/office/drawing/2016/5/13/chartex" xmlns:cx8="http://schemas.microsoft.com/office/drawing/2016/5/14/chartex" xmlns:mc="http://schemas.openxmlformats.org/markup-compatibility/2006" xmlns:aink="http://schemas.microsoft.com/office/drawing/2016/ink" xmlns:am3d="http://schemas.microsoft.com/office/drawing/2017/model3d" xmlns:o="urn:schemas-microsoft-com:office:office" xmlns:r="http://schemas.openxmlformats.org/officeDocument/2006/relationships" xmlns:m="http://schemas.openxmlformats.org/officeDocument/2006/math" xmlns:v="urn:schemas-microsoft-com:vml" xmlns:wp14="http://schemas.microsoft.com/office/word/2010/wordprocessingDrawing" xmlns:wp="http://schemas.openxmlformats.org/drawingml/2006/wordprocessingDrawing" xmlns:w10="urn:schemas-microsoft-com:office:word" xmlns:w="http://schemas.openxmlformats.org/wordprocessingml/2006/main" xmlns:w14="http://schemas.microsoft.com/office/word/2010/wordml" xmlns:w15="http://schemas.microsoft.com/office/word/2012/wordml" xmlns:w16cex="http://schemas.microsoft.com/office/word/2018/wordml/cex" xmlns:w16cid="http://schemas.microsoft.com/office/word/2016/wordml/cid" xmlns:w16="http://schemas.microsoft.com/office/word/2018/wordml" xmlns:w16sdtdh="http://schemas.microsoft.com/office/word/2020/wordml/sdtdatahash" xmlns:w16se="http://schemas.microsoft.com/office/word/2015/wordml/symex" xmlns:wpg="http://schemas.microsoft.com/office/word/2010/wordprocessingGroup" xmlns:wpi="http://schemas.microsoft.com/office/word/2010/wordprocessingInk" xmlns:wne="http://schemas.microsoft.com/office/word/2006/wordml" xmlns:wps="http://schemas.microsoft.com/office/word/2010/wordprocessingShape" mc:Ignorable="w14 w15 w16se w16cid w16 w16cex w16sdtdh wp14">
   <w:footnote w:type="separator" w:id="-1">
     <w:p>
       <w:r>
@@ -2551,20 +2891,20 @@
 </file>
 
 <file path=word/header1.xml><?xml version="1.0" encoding="utf-8"?>
-<w:hdr xmlns:wpc="http://schemas.microsoft.com/office/word/2010/wordprocessingCanvas" xmlns:cx="http://schemas.microsoft.com/office/drawing/2014/chartex" xmlns:cx1="http://schemas.microsoft.com/office/drawing/2015/9/8/chartex" xmlns:cx2="http://schemas.microsoft.com/office/drawing/2015/10/21/chartex" xmlns:cx3="http://schemas.microsoft.com/office/drawing/2016/5/9/chartex" xmlns:cx4="http://schemas.microsoft.com/office/drawing/2016/5/10/chartex" xmlns:cx5="http://schemas.microsoft.com/office/drawing/2016/5/11/chartex" xmlns:cx6="http://schemas.microsoft.com/office/drawing/2016/5/12/chartex" xmlns:cx7="http://schemas.microsoft.com/office/drawing/2016/5/13/chartex" xmlns:cx8="http://schemas.microsoft.com/office/drawing/2016/5/14/chartex" xmlns:mc="http://schemas.openxmlformats.org/markup-compatibility/2006" xmlns:aink="http://schemas.microsoft.com/office/drawing/2016/ink" xmlns:am3d="http://schemas.microsoft.com/office/drawing/2017/model3d" xmlns:o="urn:schemas-microsoft-com:office:office" xmlns:oel="http://schemas.microsoft.com/office/2019/extlst" xmlns:r="http://schemas.openxmlformats.org/officeDocument/2006/relationships" xmlns:m="http://schemas.openxmlformats.org/officeDocument/2006/math" xmlns:v="urn:schemas-microsoft-com:vml" xmlns:wp14="http://schemas.microsoft.com/office/word/2010/wordprocessingDrawing" xmlns:wp="http://schemas.openxmlformats.org/drawingml/2006/wordprocessingDrawing" xmlns:w10="urn:schemas-microsoft-com:office:word" xmlns:w="http://schemas.openxmlformats.org/wordprocessingml/2006/main" xmlns:w14="http://schemas.microsoft.com/office/word/2010/wordml" xmlns:w15="http://schemas.microsoft.com/office/word/2012/wordml" xmlns:w16cex="http://schemas.microsoft.com/office/word/2018/wordml/cex" xmlns:w16cid="http://schemas.microsoft.com/office/word/2016/wordml/cid" xmlns:w16="http://schemas.microsoft.com/office/word/2018/wordml" xmlns:w16du="http://schemas.microsoft.com/office/word/2023/wordml/word16du" xmlns:w16sdtdh="http://schemas.microsoft.com/office/word/2020/wordml/sdtdatahash" xmlns:w16se="http://schemas.microsoft.com/office/word/2015/wordml/symex" xmlns:wpg="http://schemas.microsoft.com/office/word/2010/wordprocessingGroup" xmlns:wpi="http://schemas.microsoft.com/office/word/2010/wordprocessingInk" xmlns:wne="http://schemas.microsoft.com/office/word/2006/wordml" xmlns:wps="http://schemas.microsoft.com/office/word/2010/wordprocessingShape" mc:Ignorable="w14 w15 w16se w16cid w16 w16cex w16sdtdh w16du wp14">
+<w:hdr xmlns:wpc="http://schemas.microsoft.com/office/word/2010/wordprocessingCanvas" xmlns:cx="http://schemas.microsoft.com/office/drawing/2014/chartex" xmlns:cx1="http://schemas.microsoft.com/office/drawing/2015/9/8/chartex" xmlns:cx2="http://schemas.microsoft.com/office/drawing/2015/10/21/chartex" xmlns:cx3="http://schemas.microsoft.com/office/drawing/2016/5/9/chartex" xmlns:cx4="http://schemas.microsoft.com/office/drawing/2016/5/10/chartex" xmlns:cx5="http://schemas.microsoft.com/office/drawing/2016/5/11/chartex" xmlns:cx6="http://schemas.microsoft.com/office/drawing/2016/5/12/chartex" xmlns:cx7="http://schemas.microsoft.com/office/drawing/2016/5/13/chartex" xmlns:cx8="http://schemas.microsoft.com/office/drawing/2016/5/14/chartex" xmlns:mc="http://schemas.openxmlformats.org/markup-compatibility/2006" xmlns:aink="http://schemas.microsoft.com/office/drawing/2016/ink" xmlns:am3d="http://schemas.microsoft.com/office/drawing/2017/model3d" xmlns:o="urn:schemas-microsoft-com:office:office" xmlns:r="http://schemas.openxmlformats.org/officeDocument/2006/relationships" xmlns:m="http://schemas.openxmlformats.org/officeDocument/2006/math" xmlns:v="urn:schemas-microsoft-com:vml" xmlns:wp14="http://schemas.microsoft.com/office/word/2010/wordprocessingDrawing" xmlns:wp="http://schemas.openxmlformats.org/drawingml/2006/wordprocessingDrawing" xmlns:w10="urn:schemas-microsoft-com:office:word" xmlns:w="http://schemas.openxmlformats.org/wordprocessingml/2006/main" xmlns:w14="http://schemas.microsoft.com/office/word/2010/wordml" xmlns:w15="http://schemas.microsoft.com/office/word/2012/wordml" xmlns:w16cex="http://schemas.microsoft.com/office/word/2018/wordml/cex" xmlns:w16cid="http://schemas.microsoft.com/office/word/2016/wordml/cid" xmlns:w16="http://schemas.microsoft.com/office/word/2018/wordml" xmlns:w16sdtdh="http://schemas.microsoft.com/office/word/2020/wordml/sdtdatahash" xmlns:w16se="http://schemas.microsoft.com/office/word/2015/wordml/symex" xmlns:wpg="http://schemas.microsoft.com/office/word/2010/wordprocessingGroup" xmlns:wpi="http://schemas.microsoft.com/office/word/2010/wordprocessingInk" xmlns:wne="http://schemas.microsoft.com/office/word/2006/wordml" xmlns:wps="http://schemas.microsoft.com/office/word/2010/wordprocessingShape" mc:Ignorable="w14 w15 w16se w16cid w16 w16cex w16sdtdh wp14">
   <w:p>
     <w:pPr>
-      <w:pStyle w:val="Header"/>
+      <w:pStyle w:val="Cabealho"/>
     </w:pPr>
   </w:p>
 </w:hdr>
 </file>
 
 <file path=word/header2.xml><?xml version="1.0" encoding="utf-8"?>
-<w:hdr xmlns:wpc="http://schemas.microsoft.com/office/word/2010/wordprocessingCanvas" xmlns:cx="http://schemas.microsoft.com/office/drawing/2014/chartex" xmlns:cx1="http://schemas.microsoft.com/office/drawing/2015/9/8/chartex" xmlns:cx2="http://schemas.microsoft.com/office/drawing/2015/10/21/chartex" xmlns:cx3="http://schemas.microsoft.com/office/drawing/2016/5/9/chartex" xmlns:cx4="http://schemas.microsoft.com/office/drawing/2016/5/10/chartex" xmlns:cx5="http://schemas.microsoft.com/office/drawing/2016/5/11/chartex" xmlns:cx6="http://schemas.microsoft.com/office/drawing/2016/5/12/chartex" xmlns:cx7="http://schemas.microsoft.com/office/drawing/2016/5/13/chartex" xmlns:cx8="http://schemas.microsoft.com/office/drawing/2016/5/14/chartex" xmlns:mc="http://schemas.openxmlformats.org/markup-compatibility/2006" xmlns:aink="http://schemas.microsoft.com/office/drawing/2016/ink" xmlns:am3d="http://schemas.microsoft.com/office/drawing/2017/model3d" xmlns:o="urn:schemas-microsoft-com:office:office" xmlns:oel="http://schemas.microsoft.com/office/2019/extlst" xmlns:r="http://schemas.openxmlformats.org/officeDocument/2006/relationships" xmlns:m="http://schemas.openxmlformats.org/officeDocument/2006/math" xmlns:v="urn:schemas-microsoft-com:vml" xmlns:wp14="http://schemas.microsoft.com/office/word/2010/wordprocessingDrawing" xmlns:wp="http://schemas.openxmlformats.org/drawingml/2006/wordprocessingDrawing" xmlns:w10="urn:schemas-microsoft-com:office:word" xmlns:w="http://schemas.openxmlformats.org/wordprocessingml/2006/main" xmlns:w14="http://schemas.microsoft.com/office/word/2010/wordml" xmlns:w15="http://schemas.microsoft.com/office/word/2012/wordml" xmlns:w16cex="http://schemas.microsoft.com/office/word/2018/wordml/cex" xmlns:w16cid="http://schemas.microsoft.com/office/word/2016/wordml/cid" xmlns:w16="http://schemas.microsoft.com/office/word/2018/wordml" xmlns:w16du="http://schemas.microsoft.com/office/word/2023/wordml/word16du" xmlns:w16sdtdh="http://schemas.microsoft.com/office/word/2020/wordml/sdtdatahash" xmlns:w16se="http://schemas.microsoft.com/office/word/2015/wordml/symex" xmlns:wpg="http://schemas.microsoft.com/office/word/2010/wordprocessingGroup" xmlns:wpi="http://schemas.microsoft.com/office/word/2010/wordprocessingInk" xmlns:wne="http://schemas.microsoft.com/office/word/2006/wordml" xmlns:wps="http://schemas.microsoft.com/office/word/2010/wordprocessingShape" mc:Ignorable="w14 w15 w16se w16cid w16 w16cex w16sdtdh w16du wp14">
+<w:hdr xmlns:wpc="http://schemas.microsoft.com/office/word/2010/wordprocessingCanvas" xmlns:cx="http://schemas.microsoft.com/office/drawing/2014/chartex" xmlns:cx1="http://schemas.microsoft.com/office/drawing/2015/9/8/chartex" xmlns:cx2="http://schemas.microsoft.com/office/drawing/2015/10/21/chartex" xmlns:cx3="http://schemas.microsoft.com/office/drawing/2016/5/9/chartex" xmlns:cx4="http://schemas.microsoft.com/office/drawing/2016/5/10/chartex" xmlns:cx5="http://schemas.microsoft.com/office/drawing/2016/5/11/chartex" xmlns:cx6="http://schemas.microsoft.com/office/drawing/2016/5/12/chartex" xmlns:cx7="http://schemas.microsoft.com/office/drawing/2016/5/13/chartex" xmlns:cx8="http://schemas.microsoft.com/office/drawing/2016/5/14/chartex" xmlns:mc="http://schemas.openxmlformats.org/markup-compatibility/2006" xmlns:aink="http://schemas.microsoft.com/office/drawing/2016/ink" xmlns:am3d="http://schemas.microsoft.com/office/drawing/2017/model3d" xmlns:o="urn:schemas-microsoft-com:office:office" xmlns:r="http://schemas.openxmlformats.org/officeDocument/2006/relationships" xmlns:m="http://schemas.openxmlformats.org/officeDocument/2006/math" xmlns:v="urn:schemas-microsoft-com:vml" xmlns:wp14="http://schemas.microsoft.com/office/word/2010/wordprocessingDrawing" xmlns:wp="http://schemas.openxmlformats.org/drawingml/2006/wordprocessingDrawing" xmlns:w10="urn:schemas-microsoft-com:office:word" xmlns:w="http://schemas.openxmlformats.org/wordprocessingml/2006/main" xmlns:w14="http://schemas.microsoft.com/office/word/2010/wordml" xmlns:w15="http://schemas.microsoft.com/office/word/2012/wordml" xmlns:w16cex="http://schemas.microsoft.com/office/word/2018/wordml/cex" xmlns:w16cid="http://schemas.microsoft.com/office/word/2016/wordml/cid" xmlns:w16="http://schemas.microsoft.com/office/word/2018/wordml" xmlns:w16sdtdh="http://schemas.microsoft.com/office/word/2020/wordml/sdtdatahash" xmlns:w16se="http://schemas.microsoft.com/office/word/2015/wordml/symex" xmlns:wpg="http://schemas.microsoft.com/office/word/2010/wordprocessingGroup" xmlns:wpi="http://schemas.microsoft.com/office/word/2010/wordprocessingInk" xmlns:wne="http://schemas.microsoft.com/office/word/2006/wordml" xmlns:wps="http://schemas.microsoft.com/office/word/2010/wordprocessingShape" mc:Ignorable="w14 w15 w16se w16cid w16 w16cex w16sdtdh wp14">
   <w:p>
     <w:pPr>
-      <w:pStyle w:val="TOCHeading"/>
+      <w:pStyle w:val="CabealhodoSumrio"/>
     </w:pPr>
     <w:r>
       <w:rPr>
@@ -2639,7 +2979,7 @@
   </w:p>
   <w:p>
     <w:pPr>
-      <w:pStyle w:val="TOCHeading"/>
+      <w:pStyle w:val="CabealhodoSumrio"/>
     </w:pPr>
     <w:r>
       <w:t>Big Data</w:t>
@@ -2647,7 +2987,7 @@
   </w:p>
   <w:p>
     <w:pPr>
-      <w:pStyle w:val="Header"/>
+      <w:pStyle w:val="Cabealho"/>
     </w:pPr>
     <w:r>
       <w:rPr>
@@ -2722,7 +3062,7 @@
             </wp:anchor>
           </w:drawing>
         </mc:Choice>
-        <mc:Fallback xmlns:arto="http://schemas.microsoft.com/office/word/2006/arto">
+        <mc:Fallback xmlns:oel="http://schemas.microsoft.com/office/2019/extlst" xmlns:w16du="http://schemas.microsoft.com/office/word/2023/wordml/word16du" xmlns:arto="http://schemas.microsoft.com/office/word/2006/arto">
           <w:pict>
             <v:rect w14:anchorId="24E98D3F" id="Retângulo 16" o:spid="_x0000_s1026" style="position:absolute;margin-left:.5pt;margin-top:6.7pt;width:485.45pt;height:3.55pt;z-index:251468288;visibility:visible;mso-wrap-style:square;mso-width-percent:0;mso-height-percent:0;mso-wrap-distance-left:9pt;mso-wrap-distance-top:0;mso-wrap-distance-right:9pt;mso-wrap-distance-bottom:0;mso-position-horizontal:absolute;mso-position-horizontal-relative:text;mso-position-vertical:absolute;mso-position-vertical-relative:text;mso-width-percent:0;mso-height-percent:0;mso-width-relative:margin;mso-height-relative:margin;v-text-anchor:middle" o:gfxdata="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" fillcolor="#f5a607" stroked="f" strokeweight="1pt"/>
           </w:pict>
@@ -2734,17 +3074,17 @@
 </file>
 
 <file path=word/header3.xml><?xml version="1.0" encoding="utf-8"?>
-<w:hdr xmlns:wpc="http://schemas.microsoft.com/office/word/2010/wordprocessingCanvas" xmlns:cx="http://schemas.microsoft.com/office/drawing/2014/chartex" xmlns:cx1="http://schemas.microsoft.com/office/drawing/2015/9/8/chartex" xmlns:cx2="http://schemas.microsoft.com/office/drawing/2015/10/21/chartex" xmlns:cx3="http://schemas.microsoft.com/office/drawing/2016/5/9/chartex" xmlns:cx4="http://schemas.microsoft.com/office/drawing/2016/5/10/chartex" xmlns:cx5="http://schemas.microsoft.com/office/drawing/2016/5/11/chartex" xmlns:cx6="http://schemas.microsoft.com/office/drawing/2016/5/12/chartex" xmlns:cx7="http://schemas.microsoft.com/office/drawing/2016/5/13/chartex" xmlns:cx8="http://schemas.microsoft.com/office/drawing/2016/5/14/chartex" xmlns:mc="http://schemas.openxmlformats.org/markup-compatibility/2006" xmlns:aink="http://schemas.microsoft.com/office/drawing/2016/ink" xmlns:am3d="http://schemas.microsoft.com/office/drawing/2017/model3d" xmlns:o="urn:schemas-microsoft-com:office:office" xmlns:oel="http://schemas.microsoft.com/office/2019/extlst" xmlns:r="http://schemas.openxmlformats.org/officeDocument/2006/relationships" xmlns:m="http://schemas.openxmlformats.org/officeDocument/2006/math" xmlns:v="urn:schemas-microsoft-com:vml" xmlns:wp14="http://schemas.microsoft.com/office/word/2010/wordprocessingDrawing" xmlns:wp="http://schemas.openxmlformats.org/drawingml/2006/wordprocessingDrawing" xmlns:w10="urn:schemas-microsoft-com:office:word" xmlns:w="http://schemas.openxmlformats.org/wordprocessingml/2006/main" xmlns:w14="http://schemas.microsoft.com/office/word/2010/wordml" xmlns:w15="http://schemas.microsoft.com/office/word/2012/wordml" xmlns:w16cex="http://schemas.microsoft.com/office/word/2018/wordml/cex" xmlns:w16cid="http://schemas.microsoft.com/office/word/2016/wordml/cid" xmlns:w16="http://schemas.microsoft.com/office/word/2018/wordml" xmlns:w16du="http://schemas.microsoft.com/office/word/2023/wordml/word16du" xmlns:w16sdtdh="http://schemas.microsoft.com/office/word/2020/wordml/sdtdatahash" xmlns:w16se="http://schemas.microsoft.com/office/word/2015/wordml/symex" xmlns:wpg="http://schemas.microsoft.com/office/word/2010/wordprocessingGroup" xmlns:wpi="http://schemas.microsoft.com/office/word/2010/wordprocessingInk" xmlns:wne="http://schemas.microsoft.com/office/word/2006/wordml" xmlns:wps="http://schemas.microsoft.com/office/word/2010/wordprocessingShape" mc:Ignorable="w14 w15 w16se w16cid w16 w16cex w16sdtdh w16du wp14">
+<w:hdr xmlns:wpc="http://schemas.microsoft.com/office/word/2010/wordprocessingCanvas" xmlns:cx="http://schemas.microsoft.com/office/drawing/2014/chartex" xmlns:cx1="http://schemas.microsoft.com/office/drawing/2015/9/8/chartex" xmlns:cx2="http://schemas.microsoft.com/office/drawing/2015/10/21/chartex" xmlns:cx3="http://schemas.microsoft.com/office/drawing/2016/5/9/chartex" xmlns:cx4="http://schemas.microsoft.com/office/drawing/2016/5/10/chartex" xmlns:cx5="http://schemas.microsoft.com/office/drawing/2016/5/11/chartex" xmlns:cx6="http://schemas.microsoft.com/office/drawing/2016/5/12/chartex" xmlns:cx7="http://schemas.microsoft.com/office/drawing/2016/5/13/chartex" xmlns:cx8="http://schemas.microsoft.com/office/drawing/2016/5/14/chartex" xmlns:mc="http://schemas.openxmlformats.org/markup-compatibility/2006" xmlns:aink="http://schemas.microsoft.com/office/drawing/2016/ink" xmlns:am3d="http://schemas.microsoft.com/office/drawing/2017/model3d" xmlns:o="urn:schemas-microsoft-com:office:office" xmlns:r="http://schemas.openxmlformats.org/officeDocument/2006/relationships" xmlns:m="http://schemas.openxmlformats.org/officeDocument/2006/math" xmlns:v="urn:schemas-microsoft-com:vml" xmlns:wp14="http://schemas.microsoft.com/office/word/2010/wordprocessingDrawing" xmlns:wp="http://schemas.openxmlformats.org/drawingml/2006/wordprocessingDrawing" xmlns:w10="urn:schemas-microsoft-com:office:word" xmlns:w="http://schemas.openxmlformats.org/wordprocessingml/2006/main" xmlns:w14="http://schemas.microsoft.com/office/word/2010/wordml" xmlns:w15="http://schemas.microsoft.com/office/word/2012/wordml" xmlns:w16cex="http://schemas.microsoft.com/office/word/2018/wordml/cex" xmlns:w16cid="http://schemas.microsoft.com/office/word/2016/wordml/cid" xmlns:w16="http://schemas.microsoft.com/office/word/2018/wordml" xmlns:w16sdtdh="http://schemas.microsoft.com/office/word/2020/wordml/sdtdatahash" xmlns:w16se="http://schemas.microsoft.com/office/word/2015/wordml/symex" xmlns:wpg="http://schemas.microsoft.com/office/word/2010/wordprocessingGroup" xmlns:wpi="http://schemas.microsoft.com/office/word/2010/wordprocessingInk" xmlns:wne="http://schemas.microsoft.com/office/word/2006/wordml" xmlns:wps="http://schemas.microsoft.com/office/word/2010/wordprocessingShape" mc:Ignorable="w14 w15 w16se w16cid w16 w16cex w16sdtdh wp14">
   <w:p>
     <w:pPr>
-      <w:pStyle w:val="Header"/>
+      <w:pStyle w:val="Cabealho"/>
     </w:pPr>
   </w:p>
 </w:hdr>
 </file>
 
 <file path=word/numbering.xml><?xml version="1.0" encoding="utf-8"?>
-<w:numbering xmlns:wpc="http://schemas.microsoft.com/office/word/2010/wordprocessingCanvas" xmlns:cx="http://schemas.microsoft.com/office/drawing/2014/chartex" xmlns:cx1="http://schemas.microsoft.com/office/drawing/2015/9/8/chartex" xmlns:cx2="http://schemas.microsoft.com/office/drawing/2015/10/21/chartex" xmlns:cx3="http://schemas.microsoft.com/office/drawing/2016/5/9/chartex" xmlns:cx4="http://schemas.microsoft.com/office/drawing/2016/5/10/chartex" xmlns:cx5="http://schemas.microsoft.com/office/drawing/2016/5/11/chartex" xmlns:cx6="http://schemas.microsoft.com/office/drawing/2016/5/12/chartex" xmlns:cx7="http://schemas.microsoft.com/office/drawing/2016/5/13/chartex" xmlns:cx8="http://schemas.microsoft.com/office/drawing/2016/5/14/chartex" xmlns:mc="http://schemas.openxmlformats.org/markup-compatibility/2006" xmlns:aink="http://schemas.microsoft.com/office/drawing/2016/ink" xmlns:am3d="http://schemas.microsoft.com/office/drawing/2017/model3d" xmlns:o="urn:schemas-microsoft-com:office:office" xmlns:oel="http://schemas.microsoft.com/office/2019/extlst" xmlns:r="http://schemas.openxmlformats.org/officeDocument/2006/relationships" xmlns:m="http://schemas.openxmlformats.org/officeDocument/2006/math" xmlns:v="urn:schemas-microsoft-com:vml" xmlns:wp14="http://schemas.microsoft.com/office/word/2010/wordprocessingDrawing" xmlns:wp="http://schemas.openxmlformats.org/drawingml/2006/wordprocessingDrawing" xmlns:w10="urn:schemas-microsoft-com:office:word" xmlns:w="http://schemas.openxmlformats.org/wordprocessingml/2006/main" xmlns:w14="http://schemas.microsoft.com/office/word/2010/wordml" xmlns:w15="http://schemas.microsoft.com/office/word/2012/wordml" xmlns:w16cex="http://schemas.microsoft.com/office/word/2018/wordml/cex" xmlns:w16cid="http://schemas.microsoft.com/office/word/2016/wordml/cid" xmlns:w16="http://schemas.microsoft.com/office/word/2018/wordml" xmlns:w16du="http://schemas.microsoft.com/office/word/2023/wordml/word16du" xmlns:w16sdtdh="http://schemas.microsoft.com/office/word/2020/wordml/sdtdatahash" xmlns:w16se="http://schemas.microsoft.com/office/word/2015/wordml/symex" xmlns:wpg="http://schemas.microsoft.com/office/word/2010/wordprocessingGroup" xmlns:wpi="http://schemas.microsoft.com/office/word/2010/wordprocessingInk" xmlns:wne="http://schemas.microsoft.com/office/word/2006/wordml" xmlns:wps="http://schemas.microsoft.com/office/word/2010/wordprocessingShape" mc:Ignorable="w14 w15 w16se w16cid w16 w16cex w16sdtdh w16du wp14">
+<w:numbering xmlns:wpc="http://schemas.microsoft.com/office/word/2010/wordprocessingCanvas" xmlns:cx="http://schemas.microsoft.com/office/drawing/2014/chartex" xmlns:cx1="http://schemas.microsoft.com/office/drawing/2015/9/8/chartex" xmlns:cx2="http://schemas.microsoft.com/office/drawing/2015/10/21/chartex" xmlns:cx3="http://schemas.microsoft.com/office/drawing/2016/5/9/chartex" xmlns:cx4="http://schemas.microsoft.com/office/drawing/2016/5/10/chartex" xmlns:cx5="http://schemas.microsoft.com/office/drawing/2016/5/11/chartex" xmlns:cx6="http://schemas.microsoft.com/office/drawing/2016/5/12/chartex" xmlns:cx7="http://schemas.microsoft.com/office/drawing/2016/5/13/chartex" xmlns:cx8="http://schemas.microsoft.com/office/drawing/2016/5/14/chartex" xmlns:mc="http://schemas.openxmlformats.org/markup-compatibility/2006" xmlns:aink="http://schemas.microsoft.com/office/drawing/2016/ink" xmlns:am3d="http://schemas.microsoft.com/office/drawing/2017/model3d" xmlns:o="urn:schemas-microsoft-com:office:office" xmlns:r="http://schemas.openxmlformats.org/officeDocument/2006/relationships" xmlns:m="http://schemas.openxmlformats.org/officeDocument/2006/math" xmlns:v="urn:schemas-microsoft-com:vml" xmlns:wp14="http://schemas.microsoft.com/office/word/2010/wordprocessingDrawing" xmlns:wp="http://schemas.openxmlformats.org/drawingml/2006/wordprocessingDrawing" xmlns:w10="urn:schemas-microsoft-com:office:word" xmlns:w="http://schemas.openxmlformats.org/wordprocessingml/2006/main" xmlns:w14="http://schemas.microsoft.com/office/word/2010/wordml" xmlns:w15="http://schemas.microsoft.com/office/word/2012/wordml" xmlns:w16cex="http://schemas.microsoft.com/office/word/2018/wordml/cex" xmlns:w16cid="http://schemas.microsoft.com/office/word/2016/wordml/cid" xmlns:w16="http://schemas.microsoft.com/office/word/2018/wordml" xmlns:w16sdtdh="http://schemas.microsoft.com/office/word/2020/wordml/sdtdatahash" xmlns:w16se="http://schemas.microsoft.com/office/word/2015/wordml/symex" xmlns:wpg="http://schemas.microsoft.com/office/word/2010/wordprocessingGroup" xmlns:wpi="http://schemas.microsoft.com/office/word/2010/wordprocessingInk" xmlns:wne="http://schemas.microsoft.com/office/word/2006/wordml" xmlns:wps="http://schemas.microsoft.com/office/word/2010/wordprocessingShape" mc:Ignorable="w14 w15 w16se w16cid w16 w16cex w16sdtdh wp14">
   <w:abstractNum w:abstractNumId="0" w15:restartNumberingAfterBreak="0">
     <w:nsid w:val="038B084D"/>
     <w:multiLevelType w:val="hybridMultilevel"/>
@@ -4811,73 +5151,73 @@
       </w:rPr>
     </w:lvl>
   </w:abstractNum>
-  <w:num w:numId="1" w16cid:durableId="2023164158">
+  <w:num w:numId="1">
     <w:abstractNumId w:val="16"/>
   </w:num>
-  <w:num w:numId="2" w16cid:durableId="58289445">
+  <w:num w:numId="2">
     <w:abstractNumId w:val="14"/>
   </w:num>
-  <w:num w:numId="3" w16cid:durableId="1123883653">
+  <w:num w:numId="3">
     <w:abstractNumId w:val="10"/>
   </w:num>
-  <w:num w:numId="4" w16cid:durableId="593368274">
+  <w:num w:numId="4">
     <w:abstractNumId w:val="22"/>
   </w:num>
-  <w:num w:numId="5" w16cid:durableId="1906525160">
+  <w:num w:numId="5">
     <w:abstractNumId w:val="20"/>
   </w:num>
-  <w:num w:numId="6" w16cid:durableId="1700276446">
+  <w:num w:numId="6">
     <w:abstractNumId w:val="6"/>
   </w:num>
-  <w:num w:numId="7" w16cid:durableId="1556236442">
+  <w:num w:numId="7">
     <w:abstractNumId w:val="19"/>
   </w:num>
-  <w:num w:numId="8" w16cid:durableId="608314389">
+  <w:num w:numId="8">
     <w:abstractNumId w:val="3"/>
   </w:num>
-  <w:num w:numId="9" w16cid:durableId="184103814">
+  <w:num w:numId="9">
     <w:abstractNumId w:val="9"/>
   </w:num>
-  <w:num w:numId="10" w16cid:durableId="1015694237">
+  <w:num w:numId="10">
     <w:abstractNumId w:val="15"/>
   </w:num>
-  <w:num w:numId="11" w16cid:durableId="1717584154">
+  <w:num w:numId="11">
     <w:abstractNumId w:val="5"/>
   </w:num>
-  <w:num w:numId="12" w16cid:durableId="1428303774">
+  <w:num w:numId="12">
     <w:abstractNumId w:val="18"/>
   </w:num>
-  <w:num w:numId="13" w16cid:durableId="1615791281">
+  <w:num w:numId="13">
     <w:abstractNumId w:val="21"/>
   </w:num>
-  <w:num w:numId="14" w16cid:durableId="1104224612">
+  <w:num w:numId="14">
     <w:abstractNumId w:val="2"/>
   </w:num>
-  <w:num w:numId="15" w16cid:durableId="231353793">
+  <w:num w:numId="15">
     <w:abstractNumId w:val="4"/>
   </w:num>
-  <w:num w:numId="16" w16cid:durableId="168760893">
+  <w:num w:numId="16">
     <w:abstractNumId w:val="12"/>
   </w:num>
-  <w:num w:numId="17" w16cid:durableId="11079567">
+  <w:num w:numId="17">
     <w:abstractNumId w:val="7"/>
   </w:num>
-  <w:num w:numId="18" w16cid:durableId="1429496005">
+  <w:num w:numId="18">
     <w:abstractNumId w:val="0"/>
   </w:num>
-  <w:num w:numId="19" w16cid:durableId="1856995295">
+  <w:num w:numId="19">
     <w:abstractNumId w:val="8"/>
   </w:num>
-  <w:num w:numId="20" w16cid:durableId="1118061732">
+  <w:num w:numId="20">
     <w:abstractNumId w:val="13"/>
   </w:num>
-  <w:num w:numId="21" w16cid:durableId="994146157">
+  <w:num w:numId="21">
     <w:abstractNumId w:val="17"/>
   </w:num>
-  <w:num w:numId="22" w16cid:durableId="619532630">
+  <w:num w:numId="22">
     <w:abstractNumId w:val="1"/>
   </w:num>
-  <w:num w:numId="23" w16cid:durableId="861552231">
+  <w:num w:numId="23">
     <w:abstractNumId w:val="11"/>
   </w:num>
   <w:numIdMacAtCleanup w:val="14"/>
@@ -4885,7 +5225,7 @@
 </file>
 
 <file path=word/styles.xml><?xml version="1.0" encoding="utf-8"?>
-<w:styles xmlns:mc="http://schemas.openxmlformats.org/markup-compatibility/2006" xmlns:r="http://schemas.openxmlformats.org/officeDocument/2006/relationships" xmlns:w="http://schemas.openxmlformats.org/wordprocessingml/2006/main" xmlns:w14="http://schemas.microsoft.com/office/word/2010/wordml" xmlns:w15="http://schemas.microsoft.com/office/word/2012/wordml" xmlns:w16cex="http://schemas.microsoft.com/office/word/2018/wordml/cex" xmlns:w16cid="http://schemas.microsoft.com/office/word/2016/wordml/cid" xmlns:w16="http://schemas.microsoft.com/office/word/2018/wordml" xmlns:w16du="http://schemas.microsoft.com/office/word/2023/wordml/word16du" xmlns:w16sdtdh="http://schemas.microsoft.com/office/word/2020/wordml/sdtdatahash" xmlns:w16se="http://schemas.microsoft.com/office/word/2015/wordml/symex" mc:Ignorable="w14 w15 w16se w16cid w16 w16cex w16sdtdh w16du">
+<w:styles xmlns:mc="http://schemas.openxmlformats.org/markup-compatibility/2006" xmlns:r="http://schemas.openxmlformats.org/officeDocument/2006/relationships" xmlns:w="http://schemas.openxmlformats.org/wordprocessingml/2006/main" xmlns:w14="http://schemas.microsoft.com/office/word/2010/wordml" xmlns:w15="http://schemas.microsoft.com/office/word/2012/wordml" xmlns:w16cex="http://schemas.microsoft.com/office/word/2018/wordml/cex" xmlns:w16cid="http://schemas.microsoft.com/office/word/2016/wordml/cid" xmlns:w16="http://schemas.microsoft.com/office/word/2018/wordml" xmlns:w16sdtdh="http://schemas.microsoft.com/office/word/2020/wordml/sdtdatahash" xmlns:w16se="http://schemas.microsoft.com/office/word/2015/wordml/symex" mc:Ignorable="w14 w15 w16se w16cid w16 w16cex w16sdtdh">
   <w:docDefaults>
     <w:rPrDefault>
       <w:rPr>
@@ -5292,11 +5632,11 @@
       <w:rFonts w:ascii="Arial" w:eastAsiaTheme="minorEastAsia" w:hAnsi="Arial" w:cs="Arial"/>
     </w:rPr>
   </w:style>
-  <w:style w:type="paragraph" w:styleId="Heading1">
+  <w:style w:type="paragraph" w:styleId="Ttulo1">
     <w:name w:val="heading 1"/>
     <w:basedOn w:val="Normal"/>
     <w:next w:val="Normal"/>
-    <w:link w:val="Heading1Char"/>
+    <w:link w:val="Ttulo1Char"/>
     <w:autoRedefine/>
     <w:uiPriority w:val="9"/>
     <w:qFormat/>
@@ -5321,11 +5661,11 @@
       </w14:textOutline>
     </w:rPr>
   </w:style>
-  <w:style w:type="paragraph" w:styleId="Heading2">
+  <w:style w:type="paragraph" w:styleId="Ttulo2">
     <w:name w:val="heading 2"/>
     <w:basedOn w:val="Normal"/>
     <w:next w:val="Normal"/>
-    <w:link w:val="Heading2Char"/>
+    <w:link w:val="Ttulo2Char"/>
     <w:uiPriority w:val="9"/>
     <w:unhideWhenUsed/>
     <w:qFormat/>
@@ -5348,11 +5688,11 @@
       <w:szCs w:val="24"/>
     </w:rPr>
   </w:style>
-  <w:style w:type="paragraph" w:styleId="Heading3">
+  <w:style w:type="paragraph" w:styleId="Ttulo3">
     <w:name w:val="heading 3"/>
     <w:basedOn w:val="Normal"/>
     <w:next w:val="Normal"/>
-    <w:link w:val="Heading3Char"/>
+    <w:link w:val="Ttulo3Char"/>
     <w:uiPriority w:val="9"/>
     <w:unhideWhenUsed/>
     <w:qFormat/>
@@ -5372,12 +5712,12 @@
       <w:sz w:val="32"/>
     </w:rPr>
   </w:style>
-  <w:style w:type="paragraph" w:styleId="Heading4">
+  <w:style w:type="paragraph" w:styleId="Ttulo4">
     <w:name w:val="heading 4"/>
     <w:aliases w:val="1.4 - Tipo de Documento parte 2"/>
     <w:basedOn w:val="Normal"/>
     <w:next w:val="Normal"/>
-    <w:link w:val="Heading4Char"/>
+    <w:link w:val="Ttulo4Char"/>
     <w:uiPriority w:val="9"/>
     <w:unhideWhenUsed/>
     <w:qFormat/>
@@ -5396,13 +5736,12 @@
       <w:sz w:val="36"/>
     </w:rPr>
   </w:style>
-  <w:style w:type="character" w:default="1" w:styleId="DefaultParagraphFont">
+  <w:style w:type="character" w:default="1" w:styleId="Fontepargpadro">
     <w:name w:val="Default Paragraph Font"/>
     <w:uiPriority w:val="1"/>
-    <w:semiHidden/>
     <w:unhideWhenUsed/>
   </w:style>
-  <w:style w:type="table" w:default="1" w:styleId="TableNormal">
+  <w:style w:type="table" w:default="1" w:styleId="Tabelanormal">
     <w:name w:val="Normal Table"/>
     <w:uiPriority w:val="99"/>
     <w:semiHidden/>
@@ -5417,16 +5756,16 @@
       </w:tblCellMar>
     </w:tblPr>
   </w:style>
-  <w:style w:type="numbering" w:default="1" w:styleId="NoList">
+  <w:style w:type="numbering" w:default="1" w:styleId="Semlista">
     <w:name w:val="No List"/>
     <w:uiPriority w:val="99"/>
     <w:semiHidden/>
     <w:unhideWhenUsed/>
   </w:style>
-  <w:style w:type="paragraph" w:styleId="Header">
+  <w:style w:type="paragraph" w:styleId="Cabealho">
     <w:name w:val="header"/>
     <w:basedOn w:val="Normal"/>
-    <w:link w:val="HeaderChar"/>
+    <w:link w:val="CabealhoChar"/>
     <w:uiPriority w:val="99"/>
     <w:unhideWhenUsed/>
     <w:rsid w:val="000E61AE"/>
@@ -5438,17 +5777,17 @@
       <w:spacing w:line="240" w:lineRule="auto"/>
     </w:pPr>
   </w:style>
-  <w:style w:type="character" w:customStyle="1" w:styleId="HeaderChar">
-    <w:name w:val="Header Char"/>
-    <w:basedOn w:val="DefaultParagraphFont"/>
-    <w:link w:val="Header"/>
+  <w:style w:type="character" w:customStyle="1" w:styleId="CabealhoChar">
+    <w:name w:val="Cabeçalho Char"/>
+    <w:basedOn w:val="Fontepargpadro"/>
+    <w:link w:val="Cabealho"/>
     <w:uiPriority w:val="99"/>
     <w:rsid w:val="000E61AE"/>
   </w:style>
-  <w:style w:type="paragraph" w:styleId="Footer">
+  <w:style w:type="paragraph" w:styleId="Rodap">
     <w:name w:val="footer"/>
     <w:basedOn w:val="Normal"/>
-    <w:link w:val="FooterChar"/>
+    <w:link w:val="RodapChar"/>
     <w:uiPriority w:val="99"/>
     <w:unhideWhenUsed/>
     <w:rsid w:val="000E61AE"/>
@@ -5460,16 +5799,16 @@
       <w:spacing w:line="240" w:lineRule="auto"/>
     </w:pPr>
   </w:style>
-  <w:style w:type="character" w:customStyle="1" w:styleId="FooterChar">
-    <w:name w:val="Footer Char"/>
-    <w:basedOn w:val="DefaultParagraphFont"/>
-    <w:link w:val="Footer"/>
+  <w:style w:type="character" w:customStyle="1" w:styleId="RodapChar">
+    <w:name w:val="Rodapé Char"/>
+    <w:basedOn w:val="Fontepargpadro"/>
+    <w:link w:val="Rodap"/>
     <w:uiPriority w:val="99"/>
     <w:rsid w:val="000E61AE"/>
   </w:style>
-  <w:style w:type="table" w:styleId="TableGrid">
+  <w:style w:type="table" w:styleId="Tabelacomgrade">
     <w:name w:val="Table Grid"/>
-    <w:basedOn w:val="TableNormal"/>
+    <w:basedOn w:val="Tabelanormal"/>
     <w:uiPriority w:val="39"/>
     <w:rsid w:val="000E61AE"/>
     <w:pPr>
@@ -5490,9 +5829,9 @@
       </w:tblBorders>
     </w:tblPr>
   </w:style>
-  <w:style w:type="character" w:styleId="PlaceholderText">
+  <w:style w:type="character" w:styleId="TextodoEspaoReservado">
     <w:name w:val="Placeholder Text"/>
-    <w:basedOn w:val="DefaultParagraphFont"/>
+    <w:basedOn w:val="Fontepargpadro"/>
     <w:uiPriority w:val="99"/>
     <w:semiHidden/>
     <w:rsid w:val="00814A6F"/>
@@ -5500,7 +5839,7 @@
       <w:color w:val="808080"/>
     </w:rPr>
   </w:style>
-  <w:style w:type="paragraph" w:styleId="ListParagraph">
+  <w:style w:type="paragraph" w:styleId="PargrafodaLista">
     <w:name w:val="List Paragraph"/>
     <w:basedOn w:val="Normal"/>
     <w:uiPriority w:val="34"/>
@@ -5511,10 +5850,10 @@
       <w:contextualSpacing/>
     </w:pPr>
   </w:style>
-  <w:style w:type="character" w:customStyle="1" w:styleId="Heading1Char">
-    <w:name w:val="Heading 1 Char"/>
-    <w:basedOn w:val="DefaultParagraphFont"/>
-    <w:link w:val="Heading1"/>
+  <w:style w:type="character" w:customStyle="1" w:styleId="Ttulo1Char">
+    <w:name w:val="Título 1 Char"/>
+    <w:basedOn w:val="Fontepargpadro"/>
+    <w:link w:val="Ttulo1"/>
     <w:uiPriority w:val="9"/>
     <w:rsid w:val="00846018"/>
     <w:rPr>
@@ -5531,10 +5870,10 @@
       </w14:textOutline>
     </w:rPr>
   </w:style>
-  <w:style w:type="character" w:customStyle="1" w:styleId="Heading2Char">
-    <w:name w:val="Heading 2 Char"/>
-    <w:basedOn w:val="DefaultParagraphFont"/>
-    <w:link w:val="Heading2"/>
+  <w:style w:type="character" w:customStyle="1" w:styleId="Ttulo2Char">
+    <w:name w:val="Título 2 Char"/>
+    <w:basedOn w:val="Fontepargpadro"/>
+    <w:link w:val="Ttulo2"/>
     <w:uiPriority w:val="9"/>
     <w:rsid w:val="00C045C2"/>
     <w:rPr>
@@ -5547,10 +5886,10 @@
       <w:szCs w:val="24"/>
     </w:rPr>
   </w:style>
-  <w:style w:type="character" w:customStyle="1" w:styleId="Heading3Char">
-    <w:name w:val="Heading 3 Char"/>
-    <w:basedOn w:val="DefaultParagraphFont"/>
-    <w:link w:val="Heading3"/>
+  <w:style w:type="character" w:customStyle="1" w:styleId="Ttulo3Char">
+    <w:name w:val="Título 3 Char"/>
+    <w:basedOn w:val="Fontepargpadro"/>
+    <w:link w:val="Ttulo3"/>
     <w:uiPriority w:val="9"/>
     <w:rsid w:val="00786C0D"/>
     <w:rPr>
@@ -5561,11 +5900,11 @@
       <w:sz w:val="32"/>
     </w:rPr>
   </w:style>
-  <w:style w:type="character" w:customStyle="1" w:styleId="Heading4Char">
-    <w:name w:val="Heading 4 Char"/>
+  <w:style w:type="character" w:customStyle="1" w:styleId="Ttulo4Char">
+    <w:name w:val="Título 4 Char"/>
     <w:aliases w:val="1.4 - Tipo de Documento parte 2 Char"/>
-    <w:basedOn w:val="DefaultParagraphFont"/>
-    <w:link w:val="Heading4"/>
+    <w:basedOn w:val="Fontepargpadro"/>
+    <w:link w:val="Ttulo4"/>
     <w:uiPriority w:val="9"/>
     <w:rsid w:val="00B3428C"/>
     <w:rPr>
@@ -5576,10 +5915,10 @@
       <w:sz w:val="36"/>
     </w:rPr>
   </w:style>
-  <w:style w:type="paragraph" w:styleId="NoSpacing">
+  <w:style w:type="paragraph" w:styleId="SemEspaamento">
     <w:name w:val="No Spacing"/>
     <w:basedOn w:val="Normal"/>
-    <w:link w:val="NoSpacingChar"/>
+    <w:link w:val="SemEspaamentoChar"/>
     <w:uiPriority w:val="1"/>
     <w:qFormat/>
     <w:rsid w:val="00B5761D"/>
@@ -5587,19 +5926,19 @@
       <w:ind w:firstLine="0"/>
     </w:pPr>
   </w:style>
-  <w:style w:type="character" w:customStyle="1" w:styleId="NoSpacingChar">
-    <w:name w:val="No Spacing Char"/>
-    <w:basedOn w:val="DefaultParagraphFont"/>
-    <w:link w:val="NoSpacing"/>
+  <w:style w:type="character" w:customStyle="1" w:styleId="SemEspaamentoChar">
+    <w:name w:val="Sem Espaçamento Char"/>
+    <w:basedOn w:val="Fontepargpadro"/>
+    <w:link w:val="SemEspaamento"/>
     <w:uiPriority w:val="1"/>
     <w:rsid w:val="00B5761D"/>
     <w:rPr>
       <w:rFonts w:ascii="Arial" w:eastAsiaTheme="minorEastAsia" w:hAnsi="Arial" w:cs="Arial"/>
     </w:rPr>
   </w:style>
-  <w:style w:type="paragraph" w:styleId="TOCHeading">
+  <w:style w:type="paragraph" w:styleId="CabealhodoSumrio">
     <w:name w:val="TOC Heading"/>
-    <w:basedOn w:val="Heading1"/>
+    <w:basedOn w:val="Ttulo1"/>
     <w:next w:val="Normal"/>
     <w:uiPriority w:val="39"/>
     <w:unhideWhenUsed/>
@@ -5621,7 +5960,7 @@
       <w:lang w:eastAsia="pt-BR"/>
     </w:rPr>
   </w:style>
-  <w:style w:type="paragraph" w:styleId="TOC1">
+  <w:style w:type="paragraph" w:styleId="Sumrio1">
     <w:name w:val="toc 1"/>
     <w:basedOn w:val="Normal"/>
     <w:next w:val="Normal"/>
@@ -5643,7 +5982,7 @@
       <w:szCs w:val="24"/>
     </w:rPr>
   </w:style>
-  <w:style w:type="paragraph" w:styleId="TOC2">
+  <w:style w:type="paragraph" w:styleId="Sumrio2">
     <w:name w:val="toc 2"/>
     <w:basedOn w:val="Normal"/>
     <w:next w:val="Normal"/>
@@ -5662,7 +6001,7 @@
       <w:bCs/>
     </w:rPr>
   </w:style>
-  <w:style w:type="paragraph" w:styleId="TOC3">
+  <w:style w:type="paragraph" w:styleId="Sumrio3">
     <w:name w:val="toc 3"/>
     <w:basedOn w:val="Normal"/>
     <w:next w:val="Normal"/>
@@ -5682,7 +6021,7 @@
   </w:style>
   <w:style w:type="character" w:styleId="Hyperlink">
     <w:name w:val="Hyperlink"/>
-    <w:basedOn w:val="DefaultParagraphFont"/>
+    <w:basedOn w:val="Fontepargpadro"/>
     <w:uiPriority w:val="99"/>
     <w:unhideWhenUsed/>
     <w:rsid w:val="00845C13"/>
@@ -5691,10 +6030,10 @@
       <w:u w:val="single"/>
     </w:rPr>
   </w:style>
-  <w:style w:type="paragraph" w:styleId="BalloonText">
+  <w:style w:type="paragraph" w:styleId="Textodebalo">
     <w:name w:val="Balloon Text"/>
     <w:basedOn w:val="Normal"/>
-    <w:link w:val="BalloonTextChar"/>
+    <w:link w:val="TextodebaloChar"/>
     <w:uiPriority w:val="99"/>
     <w:semiHidden/>
     <w:unhideWhenUsed/>
@@ -5708,10 +6047,10 @@
       <w:szCs w:val="18"/>
     </w:rPr>
   </w:style>
-  <w:style w:type="character" w:customStyle="1" w:styleId="BalloonTextChar">
-    <w:name w:val="Balloon Text Char"/>
-    <w:basedOn w:val="DefaultParagraphFont"/>
-    <w:link w:val="BalloonText"/>
+  <w:style w:type="character" w:customStyle="1" w:styleId="TextodebaloChar">
+    <w:name w:val="Texto de balão Char"/>
+    <w:basedOn w:val="Fontepargpadro"/>
+    <w:link w:val="Textodebalo"/>
     <w:uiPriority w:val="99"/>
     <w:semiHidden/>
     <w:rsid w:val="00B56851"/>
@@ -5738,7 +6077,7 @@
   </w:style>
   <w:style w:type="character" w:customStyle="1" w:styleId="ResultadosChar">
     <w:name w:val="Resultados Char"/>
-    <w:basedOn w:val="DefaultParagraphFont"/>
+    <w:basedOn w:val="Fontepargpadro"/>
     <w:link w:val="Resultados"/>
     <w:rsid w:val="00CF663C"/>
     <w:rPr>
@@ -5748,7 +6087,7 @@
       <w:lang w:eastAsia="pt-BR"/>
     </w:rPr>
   </w:style>
-  <w:style w:type="paragraph" w:styleId="Bibliography">
+  <w:style w:type="paragraph" w:styleId="Bibliografia">
     <w:name w:val="Bibliography"/>
     <w:basedOn w:val="Normal"/>
     <w:next w:val="Normal"/>
@@ -5756,7 +6095,7 @@
     <w:unhideWhenUsed/>
     <w:rsid w:val="00621408"/>
   </w:style>
-  <w:style w:type="paragraph" w:styleId="Caption">
+  <w:style w:type="paragraph" w:styleId="Legenda">
     <w:name w:val="caption"/>
     <w:basedOn w:val="Normal"/>
     <w:next w:val="Normal"/>
@@ -5781,7 +6120,7 @@
       <w:lang w:eastAsia="pt-BR"/>
     </w:rPr>
   </w:style>
-  <w:style w:type="paragraph" w:styleId="TableofFigures">
+  <w:style w:type="paragraph" w:styleId="ndicedeilustraes">
     <w:name w:val="table of figures"/>
     <w:basedOn w:val="Normal"/>
     <w:next w:val="Normal"/>
@@ -5800,10 +6139,10 @@
       <w:szCs w:val="20"/>
     </w:rPr>
   </w:style>
-  <w:style w:type="paragraph" w:styleId="FootnoteText">
+  <w:style w:type="paragraph" w:styleId="Textodenotaderodap">
     <w:name w:val="footnote text"/>
     <w:basedOn w:val="Normal"/>
-    <w:link w:val="FootnoteTextChar"/>
+    <w:link w:val="TextodenotaderodapChar"/>
     <w:uiPriority w:val="99"/>
     <w:semiHidden/>
     <w:unhideWhenUsed/>
@@ -5816,10 +6155,10 @@
       <w:szCs w:val="20"/>
     </w:rPr>
   </w:style>
-  <w:style w:type="character" w:customStyle="1" w:styleId="FootnoteTextChar">
-    <w:name w:val="Footnote Text Char"/>
-    <w:basedOn w:val="DefaultParagraphFont"/>
-    <w:link w:val="FootnoteText"/>
+  <w:style w:type="character" w:customStyle="1" w:styleId="TextodenotaderodapChar">
+    <w:name w:val="Texto de nota de rodapé Char"/>
+    <w:basedOn w:val="Fontepargpadro"/>
+    <w:link w:val="Textodenotaderodap"/>
     <w:uiPriority w:val="99"/>
     <w:semiHidden/>
     <w:rsid w:val="00AE196F"/>
@@ -5829,9 +6168,9 @@
       <w:szCs w:val="20"/>
     </w:rPr>
   </w:style>
-  <w:style w:type="character" w:styleId="FootnoteReference">
+  <w:style w:type="character" w:styleId="Refdenotaderodap">
     <w:name w:val="footnote reference"/>
-    <w:basedOn w:val="DefaultParagraphFont"/>
+    <w:basedOn w:val="Fontepargpadro"/>
     <w:uiPriority w:val="99"/>
     <w:semiHidden/>
     <w:unhideWhenUsed/>
@@ -5840,9 +6179,9 @@
       <w:vertAlign w:val="superscript"/>
     </w:rPr>
   </w:style>
-  <w:style w:type="table" w:styleId="GridTable4-Accent1">
+  <w:style w:type="table" w:styleId="TabeladeGrade4-nfase1">
     <w:name w:val="Grid Table 4 Accent 1"/>
-    <w:basedOn w:val="TableNormal"/>
+    <w:basedOn w:val="Tabelanormal"/>
     <w:uiPriority w:val="49"/>
     <w:rsid w:val="00725D94"/>
     <w:pPr>
@@ -5916,7 +6255,7 @@
       </w:tcPr>
     </w:tblStylePr>
   </w:style>
-  <w:style w:type="paragraph" w:styleId="Revision">
+  <w:style w:type="paragraph" w:styleId="Reviso">
     <w:name w:val="Revision"/>
     <w:hidden/>
     <w:uiPriority w:val="99"/>
@@ -5931,9 +6270,9 @@
       <w:rFonts w:ascii="Arial" w:eastAsiaTheme="minorEastAsia" w:hAnsi="Arial" w:cs="Arial"/>
     </w:rPr>
   </w:style>
-  <w:style w:type="table" w:styleId="PlainTable4">
+  <w:style w:type="table" w:styleId="TabelaSimples4">
     <w:name w:val="Plain Table 4"/>
-    <w:basedOn w:val="TableNormal"/>
+    <w:basedOn w:val="Tabelanormal"/>
     <w:uiPriority w:val="44"/>
     <w:rsid w:val="005A21D0"/>
     <w:pPr>
@@ -5980,9 +6319,9 @@
       </w:tcPr>
     </w:tblStylePr>
   </w:style>
-  <w:style w:type="character" w:styleId="UnresolvedMention">
+  <w:style w:type="character" w:styleId="MenoPendente">
     <w:name w:val="Unresolved Mention"/>
-    <w:basedOn w:val="DefaultParagraphFont"/>
+    <w:basedOn w:val="Fontepargpadro"/>
     <w:uiPriority w:val="99"/>
     <w:semiHidden/>
     <w:unhideWhenUsed/>
@@ -5994,8 +6333,8 @@
   </w:style>
   <w:style w:type="table" w:customStyle="1" w:styleId="Tabelacomgrade1">
     <w:name w:val="Tabela com grade1"/>
-    <w:basedOn w:val="TableNormal"/>
-    <w:next w:val="TableGrid"/>
+    <w:basedOn w:val="Tabelanormal"/>
+    <w:next w:val="Tabelacomgrade"/>
     <w:uiPriority w:val="39"/>
     <w:rsid w:val="00564A30"/>
     <w:pPr>
@@ -6022,7 +6361,7 @@
   </w:style>
   <w:style w:type="paragraph" w:customStyle="1" w:styleId="11-TIPODETRABALHO">
     <w:name w:val="1.1. - TIPO DE TRABALHO"/>
-    <w:basedOn w:val="Heading1"/>
+    <w:basedOn w:val="Ttulo1"/>
     <w:link w:val="11-TIPODETRABALHOChar"/>
     <w:qFormat/>
     <w:rsid w:val="00B73CFC"/>
@@ -6035,7 +6374,7 @@
   </w:style>
   <w:style w:type="paragraph" w:customStyle="1" w:styleId="12-NOMEDADISCIPLINA">
     <w:name w:val="1.2 - NOME DA DISCIPLINA"/>
-    <w:basedOn w:val="Heading2"/>
+    <w:basedOn w:val="Ttulo2"/>
     <w:link w:val="12-NOMEDADISCIPLINAChar"/>
     <w:qFormat/>
     <w:rsid w:val="005318AE"/>
@@ -6046,7 +6385,7 @@
   </w:style>
   <w:style w:type="character" w:customStyle="1" w:styleId="11-TIPODETRABALHOChar">
     <w:name w:val="1.1. - TIPO DE TRABALHO Char"/>
-    <w:basedOn w:val="Heading1Char"/>
+    <w:basedOn w:val="Ttulo1Char"/>
     <w:link w:val="11-TIPODETRABALHO"/>
     <w:rsid w:val="00B73CFC"/>
     <w:rPr>
@@ -6065,7 +6404,7 @@
   </w:style>
   <w:style w:type="paragraph" w:customStyle="1" w:styleId="13-AUTORIADOMATERIAL">
     <w:name w:val="1.3 - AUTORIA DO MATERIAL"/>
-    <w:basedOn w:val="Heading4"/>
+    <w:basedOn w:val="Ttulo4"/>
     <w:link w:val="13-AUTORIADOMATERIALChar"/>
     <w:qFormat/>
     <w:rsid w:val="00D80AA7"/>
@@ -6075,7 +6414,7 @@
   </w:style>
   <w:style w:type="character" w:customStyle="1" w:styleId="12-NOMEDADISCIPLINAChar">
     <w:name w:val="1.2 - NOME DA DISCIPLINA Char"/>
-    <w:basedOn w:val="Heading2Char"/>
+    <w:basedOn w:val="Ttulo2Char"/>
     <w:link w:val="12-NOMEDADISCIPLINA"/>
     <w:rsid w:val="005318AE"/>
     <w:rPr>
@@ -6088,7 +6427,7 @@
       <w:szCs w:val="24"/>
     </w:rPr>
   </w:style>
-  <w:style w:type="paragraph" w:styleId="TOC4">
+  <w:style w:type="paragraph" w:styleId="Sumrio4">
     <w:name w:val="toc 4"/>
     <w:basedOn w:val="Normal"/>
     <w:next w:val="Normal"/>
@@ -6108,7 +6447,7 @@
   </w:style>
   <w:style w:type="character" w:customStyle="1" w:styleId="13-AUTORIADOMATERIALChar">
     <w:name w:val="1.3 - AUTORIA DO MATERIAL Char"/>
-    <w:basedOn w:val="Heading4Char"/>
+    <w:basedOn w:val="Ttulo4Char"/>
     <w:link w:val="13-AUTORIADOMATERIAL"/>
     <w:rsid w:val="00D80AA7"/>
     <w:rPr>
@@ -6119,7 +6458,7 @@
       <w:sz w:val="36"/>
     </w:rPr>
   </w:style>
-  <w:style w:type="paragraph" w:styleId="TOC5">
+  <w:style w:type="paragraph" w:styleId="Sumrio5">
     <w:name w:val="toc 5"/>
     <w:basedOn w:val="Normal"/>
     <w:next w:val="Normal"/>
@@ -6137,7 +6476,7 @@
       <w:szCs w:val="20"/>
     </w:rPr>
   </w:style>
-  <w:style w:type="paragraph" w:styleId="TOC6">
+  <w:style w:type="paragraph" w:styleId="Sumrio6">
     <w:name w:val="toc 6"/>
     <w:basedOn w:val="Normal"/>
     <w:next w:val="Normal"/>
@@ -6155,7 +6494,7 @@
       <w:szCs w:val="20"/>
     </w:rPr>
   </w:style>
-  <w:style w:type="paragraph" w:styleId="TOC7">
+  <w:style w:type="paragraph" w:styleId="Sumrio7">
     <w:name w:val="toc 7"/>
     <w:basedOn w:val="Normal"/>
     <w:next w:val="Normal"/>
@@ -6173,7 +6512,7 @@
       <w:szCs w:val="20"/>
     </w:rPr>
   </w:style>
-  <w:style w:type="paragraph" w:styleId="TOC8">
+  <w:style w:type="paragraph" w:styleId="Sumrio8">
     <w:name w:val="toc 8"/>
     <w:basedOn w:val="Normal"/>
     <w:next w:val="Normal"/>
@@ -6191,7 +6530,7 @@
       <w:szCs w:val="20"/>
     </w:rPr>
   </w:style>
-  <w:style w:type="paragraph" w:styleId="TOC9">
+  <w:style w:type="paragraph" w:styleId="Sumrio9">
     <w:name w:val="toc 9"/>
     <w:basedOn w:val="Normal"/>
     <w:next w:val="Normal"/>

</xml_diff>